<commit_message>
[NEU]Testextension mit pageAction fuer den PlayStore.
</commit_message>
<xml_diff>
--- a/BA/NiederschriftEntwicklung.docx
+++ b/BA/NiederschriftEntwicklung.docx
@@ -40,9 +40,106 @@
       <w:r>
         <w:t>Vorarbeit: Modellierung und Aufgaben der Extension</w:t>
       </w:r>
+    </w:p>
+    <w:p>
+      <w:proofErr w:type="spellStart"/>
+      <w:r>
+        <w:t>Manifest.json</w:t>
+      </w:r>
+      <w:proofErr w:type="spellEnd"/>
+      <w:r>
+        <w:t>:</w:t>
+      </w:r>
+      <w:r>
+        <w:br/>
+      </w:r>
+      <w:r>
+        <w:tab/>
+      </w:r>
+      <w:proofErr w:type="spellStart"/>
+      <w:r>
+        <w:t>background</w:t>
+      </w:r>
+      <w:proofErr w:type="spellEnd"/>
+      <w:r>
+        <w:t xml:space="preserve"> = legt das </w:t>
+      </w:r>
+      <w:proofErr w:type="spellStart"/>
+      <w:r>
+        <w:t>js</w:t>
+      </w:r>
+      <w:proofErr w:type="spellEnd"/>
+      <w:r>
+        <w:t xml:space="preserve"> </w:t>
+      </w:r>
+      <w:proofErr w:type="spellStart"/>
+      <w:r>
+        <w:t>file</w:t>
+      </w:r>
+      <w:proofErr w:type="spellEnd"/>
+      <w:r>
+        <w:t xml:space="preserve"> fest welches im </w:t>
+      </w:r>
+      <w:proofErr w:type="spellStart"/>
+      <w:r>
+        <w:t>hintergrund</w:t>
+      </w:r>
+      <w:proofErr w:type="spellEnd"/>
+      <w:r>
+        <w:t xml:space="preserve"> bei </w:t>
+      </w:r>
+      <w:proofErr w:type="spellStart"/>
+      <w:r>
+        <w:t>seitenaufruf</w:t>
+      </w:r>
+      <w:proofErr w:type="spellEnd"/>
+      <w:r>
+        <w:t xml:space="preserve"> ausgeführt.</w:t>
+      </w:r>
+    </w:p>
+    <w:p>
+      <w:r>
+        <w:tab/>
+      </w:r>
+      <w:r>
+        <w:tab/>
+        <w:t xml:space="preserve">Persistent = läuft das </w:t>
+      </w:r>
+      <w:proofErr w:type="spellStart"/>
+      <w:r>
+        <w:t>file</w:t>
+      </w:r>
+      <w:proofErr w:type="spellEnd"/>
+      <w:r>
+        <w:t xml:space="preserve"> </w:t>
+      </w:r>
+      <w:proofErr w:type="spellStart"/>
+      <w:r>
+        <w:t>dauerthaft</w:t>
+      </w:r>
+      <w:proofErr w:type="spellEnd"/>
+      <w:r>
+        <w:t xml:space="preserve"> oder nur auf </w:t>
+      </w:r>
+      <w:proofErr w:type="spellStart"/>
+      <w:r>
+        <w:t>aufruf</w:t>
+      </w:r>
+      <w:proofErr w:type="spellEnd"/>
+    </w:p>
+    <w:p>
+      <w:pPr>
+        <w:ind w:left="708" w:firstLine="708"/>
+      </w:pPr>
+      <w:r>
+        <w:t>https</w:t>
+      </w:r>
       <w:bookmarkStart w:id="0" w:name="_GoBack"/>
+      <w:bookmarkEnd w:id="0"/>
+      <w:r>
+        <w:t>://developer.chrome.com/extensions/event_pages</w:t>
+      </w:r>
     </w:p>
-    <w:bookmarkEnd w:id="0"/>
     <w:p>
       <w:r>
         <w:t>Schritt 1: Aufbau einer Chrome Extension und Testen einfacher Funktionen</w:t>

</xml_diff>

<commit_message>
[FIX] LateX-Datei Gliederung Fehlerbehebung.
</commit_message>
<xml_diff>
--- a/BA/NiederschriftEntwicklung.docx
+++ b/BA/NiederschriftEntwicklung.docx
@@ -132,39 +132,499 @@
         <w:ind w:left="708" w:firstLine="708"/>
       </w:pPr>
       <w:r>
-        <w:t>https</w:t>
+        <w:t>https://developer.chrome.com/extensions/event_pages</w:t>
+      </w:r>
+    </w:p>
+    <w:p>
+      <w:r>
+        <w:t>Schritt 1: Aufbau einer Chrome Extension und Testen einfacher Funktionen</w:t>
+      </w:r>
+      <w:r>
+        <w:br/>
+      </w:r>
+      <w:r>
+        <w:br/>
+        <w:t>Schritt 2: strukturierte Entwicklung der Extension</w:t>
+      </w:r>
+      <w:r>
+        <w:br/>
+      </w:r>
+      <w:r>
+        <w:br/>
+        <w:t xml:space="preserve">Schritt 3: Anpassung auf FF und </w:t>
+      </w:r>
+      <w:proofErr w:type="spellStart"/>
+      <w:r>
+        <w:t>co.</w:t>
+      </w:r>
+      <w:proofErr w:type="spellEnd"/>
+      <w:r>
+        <w:t xml:space="preserve"> Im Nachhinein</w:t>
+      </w:r>
+    </w:p>
+    <w:p/>
+    <w:p/>
+    <w:p/>
+    <w:p/>
+    <w:p/>
+    <w:p/>
+    <w:p/>
+    <w:p/>
+    <w:p/>
+    <w:p/>
+    <w:p/>
+    <w:p/>
+    <w:p/>
+    <w:p/>
+    <w:p/>
+    <w:p/>
+    <w:p/>
+    <w:p/>
+    <w:p>
+      <w:r>
+        <w:lastRenderedPageBreak/>
+        <w:t>Gliederung der BA:</w:t>
+      </w:r>
+    </w:p>
+    <w:p/>
+    <w:p>
+      <w:pPr>
+        <w:pStyle w:val="Listenabsatz"/>
+        <w:numPr>
+          <w:ilvl w:val="0"/>
+          <w:numId w:val="1"/>
+        </w:numPr>
+      </w:pPr>
+      <w:r>
+        <w:t>Einleitung</w:t>
+      </w:r>
+    </w:p>
+    <w:p>
+      <w:pPr>
+        <w:pStyle w:val="Listenabsatz"/>
+        <w:numPr>
+          <w:ilvl w:val="1"/>
+          <w:numId w:val="1"/>
+        </w:numPr>
+      </w:pPr>
+      <w:r>
+        <w:t>Aufgabenstellung</w:t>
+      </w:r>
+    </w:p>
+    <w:p>
+      <w:pPr>
+        <w:pStyle w:val="Listenabsatz"/>
+        <w:numPr>
+          <w:ilvl w:val="1"/>
+          <w:numId w:val="1"/>
+        </w:numPr>
+      </w:pPr>
+      <w:r>
+        <w:t>Aufbau der Arbeit</w:t>
+      </w:r>
+    </w:p>
+    <w:p>
+      <w:pPr>
+        <w:pStyle w:val="Listenabsatz"/>
+        <w:numPr>
+          <w:ilvl w:val="0"/>
+          <w:numId w:val="1"/>
+        </w:numPr>
+      </w:pPr>
+      <w:r>
+        <w:t>Vorarbeit</w:t>
+      </w:r>
+    </w:p>
+    <w:p>
+      <w:pPr>
+        <w:pStyle w:val="Listenabsatz"/>
+        <w:numPr>
+          <w:ilvl w:val="1"/>
+          <w:numId w:val="1"/>
+        </w:numPr>
+      </w:pPr>
+      <w:r>
+        <w:t xml:space="preserve">Recherche zu Browser </w:t>
+      </w:r>
+      <w:proofErr w:type="spellStart"/>
+      <w:r>
+        <w:t>Extensions</w:t>
+      </w:r>
+      <w:proofErr w:type="spellEnd"/>
+    </w:p>
+    <w:p>
+      <w:pPr>
+        <w:pStyle w:val="Listenabsatz"/>
+        <w:numPr>
+          <w:ilvl w:val="2"/>
+          <w:numId w:val="1"/>
+        </w:numPr>
+      </w:pPr>
+      <w:r>
+        <w:t>Extension-Programmierung allgemein</w:t>
+      </w:r>
+    </w:p>
+    <w:p>
+      <w:pPr>
+        <w:pStyle w:val="Listenabsatz"/>
+        <w:numPr>
+          <w:ilvl w:val="2"/>
+          <w:numId w:val="1"/>
+        </w:numPr>
+      </w:pPr>
+      <w:r>
+        <w:t>Existieren bereits vergleichbare Extension</w:t>
+      </w:r>
+    </w:p>
+    <w:p>
+      <w:pPr>
+        <w:pStyle w:val="Listenabsatz"/>
+        <w:numPr>
+          <w:ilvl w:val="2"/>
+          <w:numId w:val="1"/>
+        </w:numPr>
+      </w:pPr>
+      <w:r>
+        <w:t>Vergleich führender Browser als Plattform für die Extension</w:t>
+      </w:r>
+    </w:p>
+    <w:p>
+      <w:pPr>
+        <w:pStyle w:val="Listenabsatz"/>
+        <w:numPr>
+          <w:ilvl w:val="1"/>
+          <w:numId w:val="1"/>
+        </w:numPr>
+      </w:pPr>
+      <w:r>
+        <w:t xml:space="preserve">Projekt </w:t>
+      </w:r>
+      <w:proofErr w:type="spellStart"/>
+      <w:r>
+        <w:t>PGuard</w:t>
+      </w:r>
+      <w:proofErr w:type="spellEnd"/>
+    </w:p>
+    <w:p>
+      <w:pPr>
+        <w:pStyle w:val="Listenabsatz"/>
+        <w:numPr>
+          <w:ilvl w:val="2"/>
+          <w:numId w:val="1"/>
+        </w:numPr>
+      </w:pPr>
+      <w:r>
+        <w:t>Vorstellung</w:t>
+      </w:r>
+    </w:p>
+    <w:p>
+      <w:pPr>
+        <w:pStyle w:val="Listenabsatz"/>
+        <w:numPr>
+          <w:ilvl w:val="2"/>
+          <w:numId w:val="1"/>
+        </w:numPr>
+      </w:pPr>
+      <w:r>
+        <w:t xml:space="preserve">API-Anbindung für die </w:t>
+      </w:r>
+      <w:proofErr w:type="spellStart"/>
+      <w:r>
+        <w:t>Exntesion</w:t>
+      </w:r>
+      <w:proofErr w:type="spellEnd"/>
+    </w:p>
+    <w:p>
+      <w:pPr>
+        <w:pStyle w:val="Listenabsatz"/>
+        <w:numPr>
+          <w:ilvl w:val="1"/>
+          <w:numId w:val="1"/>
+        </w:numPr>
+      </w:pPr>
+      <w:r>
+        <w:t>Implementierung einer Google Chrome Extension</w:t>
+      </w:r>
+    </w:p>
+    <w:p>
+      <w:pPr>
+        <w:pStyle w:val="Listenabsatz"/>
+        <w:numPr>
+          <w:ilvl w:val="2"/>
+          <w:numId w:val="1"/>
+        </w:numPr>
+      </w:pPr>
+      <w:r>
+        <w:t>Funktionsumfang</w:t>
+      </w:r>
+    </w:p>
+    <w:p>
+      <w:pPr>
+        <w:pStyle w:val="Listenabsatz"/>
+        <w:numPr>
+          <w:ilvl w:val="2"/>
+          <w:numId w:val="1"/>
+        </w:numPr>
+      </w:pPr>
+      <w:r>
+        <w:t>Darstellung im Browser</w:t>
+      </w:r>
+    </w:p>
+    <w:p>
+      <w:pPr>
+        <w:pStyle w:val="Listenabsatz"/>
+        <w:numPr>
+          <w:ilvl w:val="1"/>
+          <w:numId w:val="1"/>
+        </w:numPr>
+      </w:pPr>
+      <w:r>
+        <w:t>Caching-Methoden</w:t>
+      </w:r>
+    </w:p>
+    <w:p>
+      <w:pPr>
+        <w:pStyle w:val="Listenabsatz"/>
+        <w:numPr>
+          <w:ilvl w:val="2"/>
+          <w:numId w:val="1"/>
+        </w:numPr>
+      </w:pPr>
+      <w:r>
+        <w:t>Welche Rolle spielt die Performance?</w:t>
+      </w:r>
+    </w:p>
+    <w:p>
+      <w:pPr>
+        <w:pStyle w:val="Listenabsatz"/>
+        <w:numPr>
+          <w:ilvl w:val="2"/>
+          <w:numId w:val="1"/>
+        </w:numPr>
+      </w:pPr>
+      <w:r>
+        <w:t>Verwendete Methoden und deren Eigenschaften</w:t>
+      </w:r>
+    </w:p>
+    <w:p>
+      <w:pPr>
+        <w:pStyle w:val="Listenabsatz"/>
+        <w:numPr>
+          <w:ilvl w:val="0"/>
+          <w:numId w:val="1"/>
+        </w:numPr>
+      </w:pPr>
+      <w:r>
+        <w:t>Hauptteil</w:t>
+      </w:r>
+    </w:p>
+    <w:p>
+      <w:pPr>
+        <w:pStyle w:val="Listenabsatz"/>
+        <w:numPr>
+          <w:ilvl w:val="1"/>
+          <w:numId w:val="1"/>
+        </w:numPr>
+      </w:pPr>
+      <w:r>
+        <w:t>Erläuterung de</w:t>
       </w:r>
       <w:bookmarkStart w:id="0" w:name="_GoBack"/>
       <w:bookmarkEnd w:id="0"/>
       <w:r>
-        <w:t>://developer.chrome.com/extensions/event_pages</w:t>
-      </w:r>
-    </w:p>
-    <w:p>
-      <w:r>
-        <w:t>Schritt 1: Aufbau einer Chrome Extension und Testen einfacher Funktionen</w:t>
-      </w:r>
-      <w:r>
-        <w:br/>
-      </w:r>
-      <w:r>
-        <w:br/>
-        <w:t>Schritt 2: strukturierte Entwicklung der Extension</w:t>
-      </w:r>
-      <w:r>
-        <w:br/>
-      </w:r>
-      <w:r>
-        <w:br/>
-        <w:t xml:space="preserve">Schritt 3: Anpassung auf FF und </w:t>
-      </w:r>
-      <w:proofErr w:type="spellStart"/>
-      <w:r>
-        <w:t>co.</w:t>
-      </w:r>
-      <w:proofErr w:type="spellEnd"/>
-      <w:r>
-        <w:t xml:space="preserve"> Im Nachhinein</w:t>
+        <w:t>r Aufgabenstellungen</w:t>
+      </w:r>
+    </w:p>
+    <w:p>
+      <w:pPr>
+        <w:pStyle w:val="Listenabsatz"/>
+        <w:numPr>
+          <w:ilvl w:val="1"/>
+          <w:numId w:val="1"/>
+        </w:numPr>
+      </w:pPr>
+      <w:r>
+        <w:t>Aufgabe 1: Extension programmieren</w:t>
+      </w:r>
+    </w:p>
+    <w:p>
+      <w:pPr>
+        <w:pStyle w:val="Listenabsatz"/>
+        <w:numPr>
+          <w:ilvl w:val="2"/>
+          <w:numId w:val="1"/>
+        </w:numPr>
+      </w:pPr>
+      <w:r>
+        <w:t>Nutzungsszenarien</w:t>
+      </w:r>
+    </w:p>
+    <w:p>
+      <w:pPr>
+        <w:pStyle w:val="Listenabsatz"/>
+        <w:numPr>
+          <w:ilvl w:val="2"/>
+          <w:numId w:val="1"/>
+        </w:numPr>
+      </w:pPr>
+      <w:r>
+        <w:t>Programmaufbau</w:t>
+      </w:r>
+    </w:p>
+    <w:p>
+      <w:pPr>
+        <w:pStyle w:val="Listenabsatz"/>
+        <w:numPr>
+          <w:ilvl w:val="2"/>
+          <w:numId w:val="1"/>
+        </w:numPr>
+      </w:pPr>
+      <w:r>
+        <w:t>Ergebnis</w:t>
+      </w:r>
+    </w:p>
+    <w:p>
+      <w:pPr>
+        <w:pStyle w:val="Listenabsatz"/>
+        <w:numPr>
+          <w:ilvl w:val="2"/>
+          <w:numId w:val="1"/>
+        </w:numPr>
+      </w:pPr>
+      <w:r>
+        <w:t>Diskussion</w:t>
+      </w:r>
+    </w:p>
+    <w:p>
+      <w:pPr>
+        <w:pStyle w:val="Listenabsatz"/>
+        <w:numPr>
+          <w:ilvl w:val="1"/>
+          <w:numId w:val="1"/>
+        </w:numPr>
+      </w:pPr>
+      <w:r>
+        <w:t>Aufgabe 2: Evaluierung der Speicherperformance</w:t>
+      </w:r>
+    </w:p>
+    <w:p>
+      <w:pPr>
+        <w:pStyle w:val="Listenabsatz"/>
+        <w:numPr>
+          <w:ilvl w:val="2"/>
+          <w:numId w:val="1"/>
+        </w:numPr>
+      </w:pPr>
+      <w:r>
+        <w:t>Anforderungen</w:t>
+      </w:r>
+    </w:p>
+    <w:p>
+      <w:pPr>
+        <w:pStyle w:val="Listenabsatz"/>
+        <w:numPr>
+          <w:ilvl w:val="2"/>
+          <w:numId w:val="1"/>
+        </w:numPr>
+      </w:pPr>
+      <w:r>
+        <w:t>Rahmenbedingungen</w:t>
+      </w:r>
+    </w:p>
+    <w:p>
+      <w:pPr>
+        <w:pStyle w:val="Listenabsatz"/>
+        <w:numPr>
+          <w:ilvl w:val="2"/>
+          <w:numId w:val="1"/>
+        </w:numPr>
+      </w:pPr>
+      <w:r>
+        <w:t>Vorgehensweise</w:t>
+      </w:r>
+    </w:p>
+    <w:p>
+      <w:pPr>
+        <w:pStyle w:val="Listenabsatz"/>
+        <w:numPr>
+          <w:ilvl w:val="2"/>
+          <w:numId w:val="1"/>
+        </w:numPr>
+      </w:pPr>
+      <w:r>
+        <w:t>Ergebnisse</w:t>
+      </w:r>
+    </w:p>
+    <w:p>
+      <w:pPr>
+        <w:pStyle w:val="Listenabsatz"/>
+        <w:numPr>
+          <w:ilvl w:val="2"/>
+          <w:numId w:val="1"/>
+        </w:numPr>
+      </w:pPr>
+      <w:r>
+        <w:t>Diskussion</w:t>
+      </w:r>
+    </w:p>
+    <w:p>
+      <w:pPr>
+        <w:pStyle w:val="Listenabsatz"/>
+        <w:numPr>
+          <w:ilvl w:val="0"/>
+          <w:numId w:val="1"/>
+        </w:numPr>
+      </w:pPr>
+      <w:r>
+        <w:t>Diskussion</w:t>
+      </w:r>
+    </w:p>
+    <w:p>
+      <w:pPr>
+        <w:pStyle w:val="Listenabsatz"/>
+        <w:numPr>
+          <w:ilvl w:val="1"/>
+          <w:numId w:val="1"/>
+        </w:numPr>
+      </w:pPr>
+      <w:r>
+        <w:t>Konklusion</w:t>
+      </w:r>
+    </w:p>
+    <w:p>
+      <w:pPr>
+        <w:pStyle w:val="Listenabsatz"/>
+        <w:numPr>
+          <w:ilvl w:val="1"/>
+          <w:numId w:val="1"/>
+        </w:numPr>
+      </w:pPr>
+      <w:r>
+        <w:t>Fortsetzung der Forschung</w:t>
+      </w:r>
+    </w:p>
+    <w:p>
+      <w:pPr>
+        <w:pStyle w:val="Listenabsatz"/>
+        <w:numPr>
+          <w:ilvl w:val="0"/>
+          <w:numId w:val="1"/>
+        </w:numPr>
+      </w:pPr>
+      <w:r>
+        <w:t>Anhang</w:t>
+      </w:r>
+    </w:p>
+    <w:p>
+      <w:pPr>
+        <w:pStyle w:val="Listenabsatz"/>
+        <w:numPr>
+          <w:ilvl w:val="1"/>
+          <w:numId w:val="1"/>
+        </w:numPr>
+      </w:pPr>
+      <w:r>
+        <w:t>Code</w:t>
       </w:r>
     </w:p>
     <w:sectPr>
@@ -175,6 +635,100 @@
     </w:sectPr>
   </w:body>
 </w:document>
+</file>
+
+<file path=word/numbering.xml><?xml version="1.0" encoding="utf-8"?>
+<w:numbering xmlns:wpc="http://schemas.microsoft.com/office/word/2010/wordprocessingCanvas" xmlns:cx="http://schemas.microsoft.com/office/drawing/2014/chartex" xmlns:cx1="http://schemas.microsoft.com/office/drawing/2015/9/8/chartex" xmlns:cx2="http://schemas.microsoft.com/office/drawing/2015/10/21/chartex" xmlns:cx3="http://schemas.microsoft.com/office/drawing/2016/5/9/chartex" xmlns:cx4="http://schemas.microsoft.com/office/drawing/2016/5/10/chartex" xmlns:cx5="http://schemas.microsoft.com/office/drawing/2016/5/11/chartex" xmlns:cx6="http://schemas.microsoft.com/office/drawing/2016/5/12/chartex" xmlns:cx7="http://schemas.microsoft.com/office/drawing/2016/5/13/chartex" xmlns:cx8="http://schemas.microsoft.com/office/drawing/2016/5/14/chartex" xmlns:mc="http://schemas.openxmlformats.org/markup-compatibility/2006" xmlns:aink="http://schemas.microsoft.com/office/drawing/2016/ink" xmlns:am3d="http://schemas.microsoft.com/office/drawing/2017/model3d" xmlns:o="urn:schemas-microsoft-com:office:office" xmlns:r="http://schemas.openxmlformats.org/officeDocument/2006/relationships" xmlns:m="http://schemas.openxmlformats.org/officeDocument/2006/math" xmlns:v="urn:schemas-microsoft-com:vml" xmlns:wp14="http://schemas.microsoft.com/office/word/2010/wordprocessingDrawing" xmlns:wp="http://schemas.openxmlformats.org/drawingml/2006/wordprocessingDrawing" xmlns:w10="urn:schemas-microsoft-com:office:word" xmlns:w="http://schemas.openxmlformats.org/wordprocessingml/2006/main" xmlns:w14="http://schemas.microsoft.com/office/word/2010/wordml" xmlns:w15="http://schemas.microsoft.com/office/word/2012/wordml" xmlns:w16cid="http://schemas.microsoft.com/office/word/2016/wordml/cid" xmlns:w16se="http://schemas.microsoft.com/office/word/2015/wordml/symex" xmlns:wpg="http://schemas.microsoft.com/office/word/2010/wordprocessingGroup" xmlns:wpi="http://schemas.microsoft.com/office/word/2010/wordprocessingInk" xmlns:wne="http://schemas.microsoft.com/office/word/2006/wordml" xmlns:wps="http://schemas.microsoft.com/office/word/2010/wordprocessingShape" mc:Ignorable="w14 w15 w16se w16cid wp14">
+  <w:abstractNum w:abstractNumId="0" w15:restartNumberingAfterBreak="0">
+    <w:nsid w:val="7B7F0188"/>
+    <w:multiLevelType w:val="hybridMultilevel"/>
+    <w:tmpl w:val="75083F66"/>
+    <w:lvl w:ilvl="0" w:tplc="0407000F">
+      <w:start w:val="1"/>
+      <w:numFmt w:val="decimal"/>
+      <w:lvlText w:val="%1."/>
+      <w:lvlJc w:val="left"/>
+      <w:pPr>
+        <w:ind w:left="720" w:hanging="360"/>
+      </w:pPr>
+    </w:lvl>
+    <w:lvl w:ilvl="1" w:tplc="0407000F">
+      <w:start w:val="1"/>
+      <w:numFmt w:val="decimal"/>
+      <w:lvlText w:val="%2."/>
+      <w:lvlJc w:val="left"/>
+      <w:pPr>
+        <w:ind w:left="1440" w:hanging="360"/>
+      </w:pPr>
+    </w:lvl>
+    <w:lvl w:ilvl="2" w:tplc="0407001B">
+      <w:start w:val="1"/>
+      <w:numFmt w:val="lowerRoman"/>
+      <w:lvlText w:val="%3."/>
+      <w:lvlJc w:val="right"/>
+      <w:pPr>
+        <w:ind w:left="2160" w:hanging="180"/>
+      </w:pPr>
+    </w:lvl>
+    <w:lvl w:ilvl="3" w:tplc="0407000F">
+      <w:start w:val="1"/>
+      <w:numFmt w:val="decimal"/>
+      <w:lvlText w:val="%4."/>
+      <w:lvlJc w:val="left"/>
+      <w:pPr>
+        <w:ind w:left="2880" w:hanging="360"/>
+      </w:pPr>
+    </w:lvl>
+    <w:lvl w:ilvl="4" w:tplc="04070019" w:tentative="1">
+      <w:start w:val="1"/>
+      <w:numFmt w:val="lowerLetter"/>
+      <w:lvlText w:val="%5."/>
+      <w:lvlJc w:val="left"/>
+      <w:pPr>
+        <w:ind w:left="3600" w:hanging="360"/>
+      </w:pPr>
+    </w:lvl>
+    <w:lvl w:ilvl="5" w:tplc="0407001B" w:tentative="1">
+      <w:start w:val="1"/>
+      <w:numFmt w:val="lowerRoman"/>
+      <w:lvlText w:val="%6."/>
+      <w:lvlJc w:val="right"/>
+      <w:pPr>
+        <w:ind w:left="4320" w:hanging="180"/>
+      </w:pPr>
+    </w:lvl>
+    <w:lvl w:ilvl="6" w:tplc="0407000F" w:tentative="1">
+      <w:start w:val="1"/>
+      <w:numFmt w:val="decimal"/>
+      <w:lvlText w:val="%7."/>
+      <w:lvlJc w:val="left"/>
+      <w:pPr>
+        <w:ind w:left="5040" w:hanging="360"/>
+      </w:pPr>
+    </w:lvl>
+    <w:lvl w:ilvl="7" w:tplc="04070019" w:tentative="1">
+      <w:start w:val="1"/>
+      <w:numFmt w:val="lowerLetter"/>
+      <w:lvlText w:val="%8."/>
+      <w:lvlJc w:val="left"/>
+      <w:pPr>
+        <w:ind w:left="5760" w:hanging="360"/>
+      </w:pPr>
+    </w:lvl>
+    <w:lvl w:ilvl="8" w:tplc="0407001B" w:tentative="1">
+      <w:start w:val="1"/>
+      <w:numFmt w:val="lowerRoman"/>
+      <w:lvlText w:val="%9."/>
+      <w:lvlJc w:val="right"/>
+      <w:pPr>
+        <w:ind w:left="6480" w:hanging="180"/>
+      </w:pPr>
+    </w:lvl>
+  </w:abstractNum>
+  <w:num w:numId="1">
+    <w:abstractNumId w:val="0"/>
+  </w:num>
+</w:numbering>
 </file>
 
 <file path=word/styles.xml><?xml version="1.0" encoding="utf-8"?>
@@ -636,6 +1190,17 @@
       <w:szCs w:val="32"/>
     </w:rPr>
   </w:style>
+  <w:style w:type="paragraph" w:styleId="Listenabsatz">
+    <w:name w:val="List Paragraph"/>
+    <w:basedOn w:val="Standard"/>
+    <w:uiPriority w:val="34"/>
+    <w:qFormat/>
+    <w:rsid w:val="00200284"/>
+    <w:pPr>
+      <w:ind w:left="720"/>
+      <w:contextualSpacing/>
+    </w:pPr>
+  </w:style>
 </w:styles>
 </file>
 

</xml_diff>

<commit_message>
[NEU] Stichworttext zum 1. Teil der BA.
</commit_message>
<xml_diff>
--- a/BA/NiederschriftEntwicklung.docx
+++ b/BA/NiederschriftEntwicklung.docx
@@ -326,13 +326,17 @@
         </w:numPr>
       </w:pPr>
       <w:r>
-        <w:t xml:space="preserve">API-Anbindung für die </w:t>
-      </w:r>
-      <w:proofErr w:type="spellStart"/>
-      <w:r>
-        <w:t>Exntesion</w:t>
-      </w:r>
-      <w:proofErr w:type="spellEnd"/>
+        <w:t>API-Anbindung für die Ex</w:t>
+      </w:r>
+      <w:r>
+        <w:t>te</w:t>
+      </w:r>
+      <w:r>
+        <w:t>n</w:t>
+      </w:r>
+      <w:r>
+        <w:t>sion</w:t>
+      </w:r>
     </w:p>
     <w:p>
       <w:pPr>
@@ -427,205 +431,431 @@
         </w:numPr>
       </w:pPr>
       <w:r>
-        <w:t>Erläuterung de</w:t>
+        <w:t>Erläuterung der Aufgabenstellungen</w:t>
+      </w:r>
+    </w:p>
+    <w:p>
+      <w:pPr>
+        <w:pStyle w:val="Listenabsatz"/>
+        <w:numPr>
+          <w:ilvl w:val="1"/>
+          <w:numId w:val="1"/>
+        </w:numPr>
+      </w:pPr>
+      <w:r>
+        <w:t>Aufgabe 1: Extension programmieren</w:t>
+      </w:r>
+    </w:p>
+    <w:p>
+      <w:pPr>
+        <w:pStyle w:val="Listenabsatz"/>
+        <w:numPr>
+          <w:ilvl w:val="2"/>
+          <w:numId w:val="1"/>
+        </w:numPr>
+      </w:pPr>
+      <w:r>
+        <w:t>Nutzungsszenarien</w:t>
+      </w:r>
+    </w:p>
+    <w:p>
+      <w:pPr>
+        <w:pStyle w:val="Listenabsatz"/>
+        <w:numPr>
+          <w:ilvl w:val="2"/>
+          <w:numId w:val="1"/>
+        </w:numPr>
+      </w:pPr>
+      <w:r>
+        <w:t>Programmaufbau</w:t>
+      </w:r>
+    </w:p>
+    <w:p>
+      <w:pPr>
+        <w:pStyle w:val="Listenabsatz"/>
+        <w:numPr>
+          <w:ilvl w:val="2"/>
+          <w:numId w:val="1"/>
+        </w:numPr>
+      </w:pPr>
+      <w:r>
+        <w:t>Ergebnis</w:t>
+      </w:r>
+    </w:p>
+    <w:p>
+      <w:pPr>
+        <w:pStyle w:val="Listenabsatz"/>
+        <w:numPr>
+          <w:ilvl w:val="2"/>
+          <w:numId w:val="1"/>
+        </w:numPr>
+      </w:pPr>
+      <w:r>
+        <w:t>Diskussion</w:t>
+      </w:r>
+    </w:p>
+    <w:p>
+      <w:pPr>
+        <w:pStyle w:val="Listenabsatz"/>
+        <w:numPr>
+          <w:ilvl w:val="1"/>
+          <w:numId w:val="1"/>
+        </w:numPr>
+      </w:pPr>
+      <w:r>
+        <w:t>Aufgabe 2: Evaluierung der Speicherperformance</w:t>
+      </w:r>
+    </w:p>
+    <w:p>
+      <w:pPr>
+        <w:pStyle w:val="Listenabsatz"/>
+        <w:numPr>
+          <w:ilvl w:val="2"/>
+          <w:numId w:val="1"/>
+        </w:numPr>
+      </w:pPr>
+      <w:r>
+        <w:t>Anforderungen</w:t>
+      </w:r>
+    </w:p>
+    <w:p>
+      <w:pPr>
+        <w:pStyle w:val="Listenabsatz"/>
+        <w:numPr>
+          <w:ilvl w:val="2"/>
+          <w:numId w:val="1"/>
+        </w:numPr>
+      </w:pPr>
+      <w:r>
+        <w:t>Rahmenbedingungen</w:t>
+      </w:r>
+    </w:p>
+    <w:p>
+      <w:pPr>
+        <w:pStyle w:val="Listenabsatz"/>
+        <w:numPr>
+          <w:ilvl w:val="2"/>
+          <w:numId w:val="1"/>
+        </w:numPr>
+      </w:pPr>
+      <w:r>
+        <w:t>Vorgehensweise</w:t>
+      </w:r>
+    </w:p>
+    <w:p>
+      <w:pPr>
+        <w:pStyle w:val="Listenabsatz"/>
+        <w:numPr>
+          <w:ilvl w:val="2"/>
+          <w:numId w:val="1"/>
+        </w:numPr>
+      </w:pPr>
+      <w:r>
+        <w:t>Ergebnisse</w:t>
+      </w:r>
+    </w:p>
+    <w:p>
+      <w:pPr>
+        <w:pStyle w:val="Listenabsatz"/>
+        <w:numPr>
+          <w:ilvl w:val="2"/>
+          <w:numId w:val="1"/>
+        </w:numPr>
+      </w:pPr>
+      <w:r>
+        <w:t>Diskussion</w:t>
+      </w:r>
+    </w:p>
+    <w:p>
+      <w:pPr>
+        <w:pStyle w:val="Listenabsatz"/>
+        <w:numPr>
+          <w:ilvl w:val="0"/>
+          <w:numId w:val="1"/>
+        </w:numPr>
+      </w:pPr>
+      <w:r>
+        <w:t>Diskussion</w:t>
+      </w:r>
+    </w:p>
+    <w:p>
+      <w:pPr>
+        <w:pStyle w:val="Listenabsatz"/>
+        <w:numPr>
+          <w:ilvl w:val="1"/>
+          <w:numId w:val="1"/>
+        </w:numPr>
+      </w:pPr>
+      <w:r>
+        <w:t>Konklusion</w:t>
+      </w:r>
+    </w:p>
+    <w:p>
+      <w:pPr>
+        <w:pStyle w:val="Listenabsatz"/>
+        <w:numPr>
+          <w:ilvl w:val="1"/>
+          <w:numId w:val="1"/>
+        </w:numPr>
+      </w:pPr>
+      <w:r>
+        <w:t>Fortsetzung der Forschung</w:t>
+      </w:r>
+    </w:p>
+    <w:p>
+      <w:pPr>
+        <w:pStyle w:val="Listenabsatz"/>
+        <w:numPr>
+          <w:ilvl w:val="0"/>
+          <w:numId w:val="1"/>
+        </w:numPr>
+      </w:pPr>
+      <w:r>
+        <w:t>Anhang</w:t>
+      </w:r>
+    </w:p>
+    <w:p>
+      <w:pPr>
+        <w:pStyle w:val="Listenabsatz"/>
+        <w:numPr>
+          <w:ilvl w:val="1"/>
+          <w:numId w:val="1"/>
+        </w:numPr>
+      </w:pPr>
+      <w:r>
+        <w:t>Code</w:t>
+      </w:r>
+    </w:p>
+    <w:p/>
+    <w:p/>
+    <w:p/>
+    <w:p/>
+    <w:p/>
+    <w:p/>
+    <w:p/>
+    <w:p>
+      <w:r>
+        <w:lastRenderedPageBreak/>
+        <w:t>Abstract:</w:t>
+      </w:r>
+    </w:p>
+    <w:p/>
+    <w:p>
+      <w:pPr>
+        <w:ind w:left="708"/>
+      </w:pPr>
+      <w:r>
+        <w:t xml:space="preserve">In dieser Arbeit wird sich mit den Eigenheiten der Browser Extension Programmierung </w:t>
+      </w:r>
+      <w:proofErr w:type="gramStart"/>
+      <w:r>
+        <w:t>auseinander gesetzt</w:t>
+      </w:r>
+      <w:proofErr w:type="gramEnd"/>
+      <w:r>
+        <w:t>. Speziell geht es um Extension die Webseiten um bestimmte Informationen erweitern. Diese werden von einem Backend empfangen und zur Ladezeit der Seite eingespeist. Dabei setzt sich die Arbeit mit zwei Punkten auseinander. In erster Linie geht es darum die Ladezeit der Webseite durch das Anfordern von Informationen so wenig wie möglich zu beeinflussen</w:t>
+      </w:r>
+      <w:r>
+        <w:t>. Also die Performance der Extension zu maximieren. Auf der anderen Seite wird durch die Nutzung der Extension von einer steigenden Nutzerzahl der Backend-Server mit einer steigenden Anzahl von Anfragen belastet. Um diese Probleme zu lösen werden in der Arbeit verschiedene Möglichkeiten zur Speicherung von Daten betrachtet und eine Auswahl der Methoden auf ihre Performance hin getestet.</w:t>
+      </w:r>
+      <w:r>
+        <w:br/>
+      </w:r>
+      <w:r>
+        <w:br/>
+      </w:r>
+      <w:proofErr w:type="spellStart"/>
+      <w:r>
+        <w:t>PGuard</w:t>
+      </w:r>
+      <w:proofErr w:type="spellEnd"/>
+      <w:r>
+        <w:t>? Datenschutz?</w:t>
+      </w:r>
+    </w:p>
+    <w:p/>
+    <w:p/>
+    <w:p>
+      <w:r>
+        <w:t>Aufgabenstellungen:</w:t>
+      </w:r>
+    </w:p>
+    <w:p>
+      <w:pPr>
+        <w:pStyle w:val="Listenabsatz"/>
+        <w:numPr>
+          <w:ilvl w:val="0"/>
+          <w:numId w:val="2"/>
+        </w:numPr>
+      </w:pPr>
+      <w:r>
+        <w:t xml:space="preserve">Implementieren einer Extension zur Erweiterung </w:t>
+      </w:r>
+      <w:proofErr w:type="gramStart"/>
+      <w:r>
+        <w:t>des Google</w:t>
+      </w:r>
+      <w:proofErr w:type="gramEnd"/>
+      <w:r>
+        <w:t xml:space="preserve"> Play Stores um datenschutzrelevante Informationen. </w:t>
+      </w:r>
+    </w:p>
+    <w:p>
+      <w:pPr>
+        <w:pStyle w:val="Listenabsatz"/>
+        <w:numPr>
+          <w:ilvl w:val="0"/>
+          <w:numId w:val="2"/>
+        </w:numPr>
+      </w:pPr>
+      <w:r>
+        <w:t xml:space="preserve">Evaluieren von Caching Methoden von </w:t>
+      </w:r>
+      <w:proofErr w:type="spellStart"/>
+      <w:r>
+        <w:t>Extensions</w:t>
+      </w:r>
+      <w:proofErr w:type="spellEnd"/>
+    </w:p>
+    <w:p>
+      <w:pPr>
+        <w:ind w:left="360"/>
+      </w:pPr>
+    </w:p>
+    <w:p>
+      <w:pPr>
+        <w:ind w:left="360"/>
+      </w:pPr>
+      <w:r>
+        <w:t>Hauptaugenmerk = Erläuterung von Browser-</w:t>
+      </w:r>
+      <w:proofErr w:type="spellStart"/>
+      <w:r>
+        <w:t>Extensions</w:t>
+      </w:r>
+      <w:proofErr w:type="spellEnd"/>
+      <w:r>
+        <w:t>, Umsetzung eines Beispiels und Limitationen.</w:t>
+      </w:r>
+    </w:p>
+    <w:p>
+      <w:pPr>
+        <w:ind w:left="360"/>
+      </w:pPr>
+      <w:r>
+        <w:t>Welche Arten von Speicher stehen einer Extension zur Verfügung und welche Performance-Ersparnisse kann durch Abspeichern von Daten die die Extension wiederholt benötigt eingespart werden. Welche Entlastung erfährt der Server mit Backend. Aufbau und Einbindung des ausgewählten Kandidaten</w:t>
+      </w:r>
+    </w:p>
+    <w:p>
+      <w:pPr>
+        <w:ind w:left="360"/>
+      </w:pPr>
+    </w:p>
+    <w:p>
+      <w:pPr>
+        <w:ind w:left="360"/>
+      </w:pPr>
+      <w:r>
+        <w:t>Was kommt nicht vor? Anleitung zur Abspeicherung personenbezogener/privater Daten. Technischer Aufbau jedes Kandidaten</w:t>
+      </w:r>
+    </w:p>
+    <w:p/>
+    <w:p>
+      <w:r>
+        <w:t>Aufbau der Arbeit:</w:t>
+      </w:r>
+    </w:p>
+    <w:p>
+      <w:pPr>
+        <w:ind w:left="705"/>
+      </w:pPr>
+      <w:r>
+        <w:t xml:space="preserve">Zu Beginn werden Recherche Ergebnisse vorgestellt und ausgewertet.  Aus den dadurch gewonnenen Resultaten die Aufgaben </w:t>
+      </w:r>
+      <w:r>
+        <w:t xml:space="preserve">genauer </w:t>
+      </w:r>
+      <w:proofErr w:type="gramStart"/>
+      <w:r>
+        <w:t>Definiert</w:t>
+      </w:r>
+      <w:proofErr w:type="gramEnd"/>
+      <w:r>
+        <w:t>. Auf Basis der Recherche entsteht im 1. Teil eine Extension wobei der Fokus darauf liegt, dass diese möglichst übersichtlich bleibt und zur Evaluierung von Speichermethoden dient. Anschließend werden verschiedene Testläufe präsentiert bei denen bestimmte Methoden zur lokalen Speicherung von Daten unter den gleichen Rahmenbedingungen verwendet werden. Die Ergebnisse werden verglichen und den Erwartungen gegenübergestellt. Zuletzt wird ein Fazit gezogen.</w:t>
+      </w:r>
+    </w:p>
+    <w:p/>
+    <w:p>
+      <w:r>
+        <w:lastRenderedPageBreak/>
+        <w:t>Recherche</w:t>
+      </w:r>
+      <w:r>
+        <w:t xml:space="preserve"> zu </w:t>
+      </w:r>
+      <w:proofErr w:type="spellStart"/>
+      <w:r>
+        <w:t>Extensions</w:t>
+      </w:r>
+      <w:proofErr w:type="spellEnd"/>
+      <w:r>
+        <w:t>.</w:t>
+      </w:r>
+    </w:p>
+    <w:p>
+      <w:r>
+        <w:tab/>
+        <w:t>Allgemein:</w:t>
+      </w:r>
+    </w:p>
+    <w:p>
+      <w:pPr>
+        <w:ind w:left="1410"/>
+      </w:pPr>
+      <w:r>
+        <w:t>Was ist eine Extension? Begriffsklärung? Welche Browser? Grober Aufbau, verwendete Sprache, etc.</w:t>
+      </w:r>
+    </w:p>
+    <w:p>
+      <w:r>
+        <w:tab/>
+        <w:t xml:space="preserve">Vergleichbare </w:t>
+      </w:r>
+      <w:proofErr w:type="spellStart"/>
+      <w:r>
+        <w:t>Extensions</w:t>
+      </w:r>
+      <w:proofErr w:type="spellEnd"/>
+      <w:r>
+        <w:t>:</w:t>
+      </w:r>
+    </w:p>
+    <w:p>
+      <w:r>
+        <w:tab/>
+      </w:r>
+      <w:r>
+        <w:tab/>
+        <w:t xml:space="preserve">Suchablauf, </w:t>
+      </w:r>
+      <w:proofErr w:type="spellStart"/>
+      <w:r>
+        <w:t>kriterien</w:t>
+      </w:r>
+      <w:proofErr w:type="spellEnd"/>
+      <w:r>
+        <w:t xml:space="preserve"> „vergleichbar“, Ergebnisse Abtrennung</w:t>
+      </w:r>
+      <w:r>
+        <w:t xml:space="preserve"> VORHER PGUARD?!</w:t>
+      </w:r>
+    </w:p>
+    <w:p>
+      <w:r>
+        <w:tab/>
       </w:r>
       <w:bookmarkStart w:id="0" w:name="_GoBack"/>
       <w:bookmarkEnd w:id="0"/>
-      <w:r>
-        <w:t>r Aufgabenstellungen</w:t>
-      </w:r>
-    </w:p>
-    <w:p>
-      <w:pPr>
-        <w:pStyle w:val="Listenabsatz"/>
-        <w:numPr>
-          <w:ilvl w:val="1"/>
-          <w:numId w:val="1"/>
-        </w:numPr>
-      </w:pPr>
-      <w:r>
-        <w:t>Aufgabe 1: Extension programmieren</w:t>
-      </w:r>
-    </w:p>
-    <w:p>
-      <w:pPr>
-        <w:pStyle w:val="Listenabsatz"/>
-        <w:numPr>
-          <w:ilvl w:val="2"/>
-          <w:numId w:val="1"/>
-        </w:numPr>
-      </w:pPr>
-      <w:r>
-        <w:t>Nutzungsszenarien</w:t>
-      </w:r>
-    </w:p>
-    <w:p>
-      <w:pPr>
-        <w:pStyle w:val="Listenabsatz"/>
-        <w:numPr>
-          <w:ilvl w:val="2"/>
-          <w:numId w:val="1"/>
-        </w:numPr>
-      </w:pPr>
-      <w:r>
-        <w:t>Programmaufbau</w:t>
-      </w:r>
-    </w:p>
-    <w:p>
-      <w:pPr>
-        <w:pStyle w:val="Listenabsatz"/>
-        <w:numPr>
-          <w:ilvl w:val="2"/>
-          <w:numId w:val="1"/>
-        </w:numPr>
-      </w:pPr>
-      <w:r>
-        <w:t>Ergebnis</w:t>
-      </w:r>
-    </w:p>
-    <w:p>
-      <w:pPr>
-        <w:pStyle w:val="Listenabsatz"/>
-        <w:numPr>
-          <w:ilvl w:val="2"/>
-          <w:numId w:val="1"/>
-        </w:numPr>
-      </w:pPr>
-      <w:r>
-        <w:t>Diskussion</w:t>
-      </w:r>
-    </w:p>
-    <w:p>
-      <w:pPr>
-        <w:pStyle w:val="Listenabsatz"/>
-        <w:numPr>
-          <w:ilvl w:val="1"/>
-          <w:numId w:val="1"/>
-        </w:numPr>
-      </w:pPr>
-      <w:r>
-        <w:t>Aufgabe 2: Evaluierung der Speicherperformance</w:t>
-      </w:r>
-    </w:p>
-    <w:p>
-      <w:pPr>
-        <w:pStyle w:val="Listenabsatz"/>
-        <w:numPr>
-          <w:ilvl w:val="2"/>
-          <w:numId w:val="1"/>
-        </w:numPr>
-      </w:pPr>
-      <w:r>
-        <w:t>Anforderungen</w:t>
-      </w:r>
-    </w:p>
-    <w:p>
-      <w:pPr>
-        <w:pStyle w:val="Listenabsatz"/>
-        <w:numPr>
-          <w:ilvl w:val="2"/>
-          <w:numId w:val="1"/>
-        </w:numPr>
-      </w:pPr>
-      <w:r>
-        <w:t>Rahmenbedingungen</w:t>
-      </w:r>
-    </w:p>
-    <w:p>
-      <w:pPr>
-        <w:pStyle w:val="Listenabsatz"/>
-        <w:numPr>
-          <w:ilvl w:val="2"/>
-          <w:numId w:val="1"/>
-        </w:numPr>
-      </w:pPr>
-      <w:r>
-        <w:t>Vorgehensweise</w:t>
-      </w:r>
-    </w:p>
-    <w:p>
-      <w:pPr>
-        <w:pStyle w:val="Listenabsatz"/>
-        <w:numPr>
-          <w:ilvl w:val="2"/>
-          <w:numId w:val="1"/>
-        </w:numPr>
-      </w:pPr>
-      <w:r>
-        <w:t>Ergebnisse</w:t>
-      </w:r>
-    </w:p>
-    <w:p>
-      <w:pPr>
-        <w:pStyle w:val="Listenabsatz"/>
-        <w:numPr>
-          <w:ilvl w:val="2"/>
-          <w:numId w:val="1"/>
-        </w:numPr>
-      </w:pPr>
-      <w:r>
-        <w:t>Diskussion</w:t>
-      </w:r>
-    </w:p>
-    <w:p>
-      <w:pPr>
-        <w:pStyle w:val="Listenabsatz"/>
-        <w:numPr>
-          <w:ilvl w:val="0"/>
-          <w:numId w:val="1"/>
-        </w:numPr>
-      </w:pPr>
-      <w:r>
-        <w:t>Diskussion</w:t>
-      </w:r>
-    </w:p>
-    <w:p>
-      <w:pPr>
-        <w:pStyle w:val="Listenabsatz"/>
-        <w:numPr>
-          <w:ilvl w:val="1"/>
-          <w:numId w:val="1"/>
-        </w:numPr>
-      </w:pPr>
-      <w:r>
-        <w:t>Konklusion</w:t>
-      </w:r>
-    </w:p>
-    <w:p>
-      <w:pPr>
-        <w:pStyle w:val="Listenabsatz"/>
-        <w:numPr>
-          <w:ilvl w:val="1"/>
-          <w:numId w:val="1"/>
-        </w:numPr>
-      </w:pPr>
-      <w:r>
-        <w:t>Fortsetzung der Forschung</w:t>
-      </w:r>
-    </w:p>
-    <w:p>
-      <w:pPr>
-        <w:pStyle w:val="Listenabsatz"/>
-        <w:numPr>
-          <w:ilvl w:val="0"/>
-          <w:numId w:val="1"/>
-        </w:numPr>
-      </w:pPr>
-      <w:r>
-        <w:t>Anhang</w:t>
-      </w:r>
-    </w:p>
-    <w:p>
-      <w:pPr>
-        <w:pStyle w:val="Listenabsatz"/>
-        <w:numPr>
-          <w:ilvl w:val="1"/>
-          <w:numId w:val="1"/>
-        </w:numPr>
-      </w:pPr>
-      <w:r>
-        <w:t>Code</w:t>
-      </w:r>
     </w:p>
     <w:sectPr>
       <w:pgSz w:w="11906" w:h="16838"/>
@@ -640,6 +870,95 @@
 <file path=word/numbering.xml><?xml version="1.0" encoding="utf-8"?>
 <w:numbering xmlns:wpc="http://schemas.microsoft.com/office/word/2010/wordprocessingCanvas" xmlns:cx="http://schemas.microsoft.com/office/drawing/2014/chartex" xmlns:cx1="http://schemas.microsoft.com/office/drawing/2015/9/8/chartex" xmlns:cx2="http://schemas.microsoft.com/office/drawing/2015/10/21/chartex" xmlns:cx3="http://schemas.microsoft.com/office/drawing/2016/5/9/chartex" xmlns:cx4="http://schemas.microsoft.com/office/drawing/2016/5/10/chartex" xmlns:cx5="http://schemas.microsoft.com/office/drawing/2016/5/11/chartex" xmlns:cx6="http://schemas.microsoft.com/office/drawing/2016/5/12/chartex" xmlns:cx7="http://schemas.microsoft.com/office/drawing/2016/5/13/chartex" xmlns:cx8="http://schemas.microsoft.com/office/drawing/2016/5/14/chartex" xmlns:mc="http://schemas.openxmlformats.org/markup-compatibility/2006" xmlns:aink="http://schemas.microsoft.com/office/drawing/2016/ink" xmlns:am3d="http://schemas.microsoft.com/office/drawing/2017/model3d" xmlns:o="urn:schemas-microsoft-com:office:office" xmlns:r="http://schemas.openxmlformats.org/officeDocument/2006/relationships" xmlns:m="http://schemas.openxmlformats.org/officeDocument/2006/math" xmlns:v="urn:schemas-microsoft-com:vml" xmlns:wp14="http://schemas.microsoft.com/office/word/2010/wordprocessingDrawing" xmlns:wp="http://schemas.openxmlformats.org/drawingml/2006/wordprocessingDrawing" xmlns:w10="urn:schemas-microsoft-com:office:word" xmlns:w="http://schemas.openxmlformats.org/wordprocessingml/2006/main" xmlns:w14="http://schemas.microsoft.com/office/word/2010/wordml" xmlns:w15="http://schemas.microsoft.com/office/word/2012/wordml" xmlns:w16cid="http://schemas.microsoft.com/office/word/2016/wordml/cid" xmlns:w16se="http://schemas.microsoft.com/office/word/2015/wordml/symex" xmlns:wpg="http://schemas.microsoft.com/office/word/2010/wordprocessingGroup" xmlns:wpi="http://schemas.microsoft.com/office/word/2010/wordprocessingInk" xmlns:wne="http://schemas.microsoft.com/office/word/2006/wordml" xmlns:wps="http://schemas.microsoft.com/office/word/2010/wordprocessingShape" mc:Ignorable="w14 w15 w16se w16cid wp14">
   <w:abstractNum w:abstractNumId="0" w15:restartNumberingAfterBreak="0">
+    <w:nsid w:val="36EB24D2"/>
+    <w:multiLevelType w:val="hybridMultilevel"/>
+    <w:tmpl w:val="4832110E"/>
+    <w:lvl w:ilvl="0" w:tplc="0407000F">
+      <w:start w:val="1"/>
+      <w:numFmt w:val="decimal"/>
+      <w:lvlText w:val="%1."/>
+      <w:lvlJc w:val="left"/>
+      <w:pPr>
+        <w:ind w:left="720" w:hanging="360"/>
+      </w:pPr>
+      <w:rPr>
+        <w:rFonts w:hint="default"/>
+      </w:rPr>
+    </w:lvl>
+    <w:lvl w:ilvl="1" w:tplc="04070019" w:tentative="1">
+      <w:start w:val="1"/>
+      <w:numFmt w:val="lowerLetter"/>
+      <w:lvlText w:val="%2."/>
+      <w:lvlJc w:val="left"/>
+      <w:pPr>
+        <w:ind w:left="1440" w:hanging="360"/>
+      </w:pPr>
+    </w:lvl>
+    <w:lvl w:ilvl="2" w:tplc="0407001B" w:tentative="1">
+      <w:start w:val="1"/>
+      <w:numFmt w:val="lowerRoman"/>
+      <w:lvlText w:val="%3."/>
+      <w:lvlJc w:val="right"/>
+      <w:pPr>
+        <w:ind w:left="2160" w:hanging="180"/>
+      </w:pPr>
+    </w:lvl>
+    <w:lvl w:ilvl="3" w:tplc="0407000F" w:tentative="1">
+      <w:start w:val="1"/>
+      <w:numFmt w:val="decimal"/>
+      <w:lvlText w:val="%4."/>
+      <w:lvlJc w:val="left"/>
+      <w:pPr>
+        <w:ind w:left="2880" w:hanging="360"/>
+      </w:pPr>
+    </w:lvl>
+    <w:lvl w:ilvl="4" w:tplc="04070019" w:tentative="1">
+      <w:start w:val="1"/>
+      <w:numFmt w:val="lowerLetter"/>
+      <w:lvlText w:val="%5."/>
+      <w:lvlJc w:val="left"/>
+      <w:pPr>
+        <w:ind w:left="3600" w:hanging="360"/>
+      </w:pPr>
+    </w:lvl>
+    <w:lvl w:ilvl="5" w:tplc="0407001B" w:tentative="1">
+      <w:start w:val="1"/>
+      <w:numFmt w:val="lowerRoman"/>
+      <w:lvlText w:val="%6."/>
+      <w:lvlJc w:val="right"/>
+      <w:pPr>
+        <w:ind w:left="4320" w:hanging="180"/>
+      </w:pPr>
+    </w:lvl>
+    <w:lvl w:ilvl="6" w:tplc="0407000F" w:tentative="1">
+      <w:start w:val="1"/>
+      <w:numFmt w:val="decimal"/>
+      <w:lvlText w:val="%7."/>
+      <w:lvlJc w:val="left"/>
+      <w:pPr>
+        <w:ind w:left="5040" w:hanging="360"/>
+      </w:pPr>
+    </w:lvl>
+    <w:lvl w:ilvl="7" w:tplc="04070019" w:tentative="1">
+      <w:start w:val="1"/>
+      <w:numFmt w:val="lowerLetter"/>
+      <w:lvlText w:val="%8."/>
+      <w:lvlJc w:val="left"/>
+      <w:pPr>
+        <w:ind w:left="5760" w:hanging="360"/>
+      </w:pPr>
+    </w:lvl>
+    <w:lvl w:ilvl="8" w:tplc="0407001B" w:tentative="1">
+      <w:start w:val="1"/>
+      <w:numFmt w:val="lowerRoman"/>
+      <w:lvlText w:val="%9."/>
+      <w:lvlJc w:val="right"/>
+      <w:pPr>
+        <w:ind w:left="6480" w:hanging="180"/>
+      </w:pPr>
+    </w:lvl>
+  </w:abstractNum>
+  <w:abstractNum w:abstractNumId="1" w15:restartNumberingAfterBreak="0">
     <w:nsid w:val="7B7F0188"/>
     <w:multiLevelType w:val="hybridMultilevel"/>
     <w:tmpl w:val="75083F66"/>
@@ -726,6 +1045,9 @@
     </w:lvl>
   </w:abstractNum>
   <w:num w:numId="1">
+    <w:abstractNumId w:val="1"/>
+  </w:num>
+  <w:num w:numId="2">
     <w:abstractNumId w:val="0"/>
   </w:num>
 </w:numbering>

</xml_diff>

<commit_message>
[NEU] Überblick über BA stichwortartig zusammengefasst.
</commit_message>
<xml_diff>
--- a/BA/NiederschriftEntwicklung.docx
+++ b/BA/NiederschriftEntwicklung.docx
@@ -359,6 +359,18 @@
         </w:numPr>
       </w:pPr>
       <w:r>
+        <w:t>Eigenschaften</w:t>
+      </w:r>
+    </w:p>
+    <w:p>
+      <w:pPr>
+        <w:pStyle w:val="Listenabsatz"/>
+        <w:numPr>
+          <w:ilvl w:val="2"/>
+          <w:numId w:val="1"/>
+        </w:numPr>
+      </w:pPr>
+      <w:r>
         <w:t>Funktionsumfang</w:t>
       </w:r>
     </w:p>
@@ -635,7 +647,6 @@
     <w:p/>
     <w:p>
       <w:r>
-        <w:lastRenderedPageBreak/>
         <w:t>Abstract:</w:t>
       </w:r>
     </w:p>
@@ -679,6 +690,8 @@
       <w:r>
         <w:t>Aufgabenstellungen:</w:t>
       </w:r>
+      <w:bookmarkStart w:id="0" w:name="_GoBack"/>
+      <w:bookmarkEnd w:id="0"/>
     </w:p>
     <w:p>
       <w:pPr>
@@ -787,25 +800,413 @@
     <w:p/>
     <w:p>
       <w:r>
+        <w:t>Recherche</w:t>
+      </w:r>
+      <w:r>
+        <w:t xml:space="preserve"> zu </w:t>
+      </w:r>
+      <w:proofErr w:type="spellStart"/>
+      <w:r>
+        <w:t>Extensions</w:t>
+      </w:r>
+      <w:proofErr w:type="spellEnd"/>
+      <w:r>
+        <w:t>.</w:t>
+      </w:r>
+    </w:p>
+    <w:p>
+      <w:r>
+        <w:tab/>
+        <w:t>Allgemein:</w:t>
+      </w:r>
+    </w:p>
+    <w:p>
+      <w:pPr>
+        <w:ind w:left="1410"/>
+      </w:pPr>
+      <w:r>
+        <w:t>Was ist eine Extension? Begriffsklärung? Welche Browser? Grober Aufbau, verwendete Sprache, etc.</w:t>
+      </w:r>
+    </w:p>
+    <w:p>
+      <w:r>
+        <w:tab/>
+        <w:t xml:space="preserve">Vergleichbare </w:t>
+      </w:r>
+      <w:proofErr w:type="spellStart"/>
+      <w:r>
+        <w:t>Extensions</w:t>
+      </w:r>
+      <w:proofErr w:type="spellEnd"/>
+      <w:r>
+        <w:t>:</w:t>
+      </w:r>
+    </w:p>
+    <w:p>
+      <w:r>
+        <w:tab/>
+      </w:r>
+      <w:r>
+        <w:tab/>
+        <w:t xml:space="preserve">Suchablauf, </w:t>
+      </w:r>
+      <w:proofErr w:type="spellStart"/>
+      <w:r>
+        <w:t>kriterien</w:t>
+      </w:r>
+      <w:proofErr w:type="spellEnd"/>
+      <w:r>
+        <w:t xml:space="preserve"> „vergleichbar“, Ergebnisse Abtrennung</w:t>
+      </w:r>
+      <w:r>
+        <w:t xml:space="preserve"> VORHER PGUARD?!</w:t>
+      </w:r>
+    </w:p>
+    <w:p>
+      <w:r>
+        <w:tab/>
+      </w:r>
+      <w:r>
+        <w:t>Vergleich führender Browser:</w:t>
+      </w:r>
+    </w:p>
+    <w:p>
+      <w:pPr>
+        <w:ind w:left="1410"/>
+      </w:pPr>
+      <w:r>
+        <w:t xml:space="preserve">Vorauswahl durch Marktanteile. Eigenschaften einzelner Browser. Ausschlusskriterien. Entscheidung der Auswahl. </w:t>
+      </w:r>
+      <w:proofErr w:type="spellStart"/>
+      <w:r>
+        <w:t>Polyfill</w:t>
+      </w:r>
+      <w:proofErr w:type="spellEnd"/>
+      <w:r>
+        <w:t xml:space="preserve"> erwähnen</w:t>
+      </w:r>
+    </w:p>
+    <w:p/>
+    <w:p>
+      <w:r>
+        <w:t xml:space="preserve">Projekt </w:t>
+      </w:r>
+      <w:proofErr w:type="spellStart"/>
+      <w:r>
+        <w:t>PGuard</w:t>
+      </w:r>
+      <w:proofErr w:type="spellEnd"/>
+      <w:r>
+        <w:t>:</w:t>
+      </w:r>
+    </w:p>
+    <w:p>
+      <w:r>
+        <w:tab/>
+        <w:t>Vorstellung:</w:t>
+      </w:r>
+    </w:p>
+    <w:p>
+      <w:r>
+        <w:tab/>
+      </w:r>
+      <w:r>
+        <w:tab/>
+        <w:t>Was ist das für ein Projekt. Leitung/Teams. Ziele, Umsetzungen. Ergebnisse?</w:t>
+      </w:r>
+    </w:p>
+    <w:p>
+      <w:r>
+        <w:tab/>
+        <w:t>API-Anbindung für die Extension:</w:t>
+      </w:r>
+    </w:p>
+    <w:p>
+      <w:r>
+        <w:tab/>
+      </w:r>
+      <w:r>
+        <w:tab/>
+        <w:t>API erklären. Welche Informationen. Was sind Infoboxes Auswahl. Realisierung.</w:t>
+      </w:r>
+    </w:p>
+    <w:p/>
+    <w:p>
+      <w:r>
+        <w:t>Implementierung einer Google Chrome Extension:</w:t>
+      </w:r>
+    </w:p>
+    <w:p>
+      <w:r>
+        <w:tab/>
+        <w:t>Eigenschaften:</w:t>
+      </w:r>
+    </w:p>
+    <w:p>
+      <w:r>
+        <w:tab/>
+      </w:r>
+      <w:r>
+        <w:tab/>
+      </w:r>
+      <w:proofErr w:type="spellStart"/>
+      <w:r>
+        <w:t>Policies</w:t>
+      </w:r>
+      <w:proofErr w:type="spellEnd"/>
+      <w:r>
+        <w:t xml:space="preserve"> von Google Chrome, </w:t>
+      </w:r>
+      <w:proofErr w:type="spellStart"/>
+      <w:r>
+        <w:t>Developing</w:t>
+      </w:r>
+      <w:proofErr w:type="spellEnd"/>
+      <w:r>
+        <w:t>. Einsatz.</w:t>
+      </w:r>
+    </w:p>
+    <w:p>
+      <w:r>
+        <w:tab/>
+        <w:t>Funktionsumfang</w:t>
+      </w:r>
+      <w:r>
+        <w:t>:</w:t>
+      </w:r>
+      <w:r>
+        <w:br/>
+      </w:r>
+      <w:r>
+        <w:tab/>
+      </w:r>
+      <w:r>
+        <w:tab/>
+        <w:t>Anforderungen an die Extension. Browserspezifische Limitierungen?</w:t>
+      </w:r>
+    </w:p>
+    <w:p>
+      <w:r>
+        <w:tab/>
+        <w:t>Darstellung</w:t>
+      </w:r>
+      <w:r>
+        <w:t>:</w:t>
+      </w:r>
+    </w:p>
+    <w:p>
+      <w:r>
+        <w:tab/>
+      </w:r>
+      <w:r>
+        <w:tab/>
+        <w:t>??</w:t>
+      </w:r>
+    </w:p>
+    <w:p/>
+    <w:p>
+      <w:r>
+        <w:t>Caching-Methoden:</w:t>
+      </w:r>
+    </w:p>
+    <w:p>
+      <w:r>
+        <w:tab/>
+        <w:t>Welche Rolle spielt die Performance?</w:t>
+      </w:r>
+    </w:p>
+    <w:p>
+      <w:r>
+        <w:tab/>
+      </w:r>
+      <w:r>
+        <w:tab/>
+        <w:t>Ladezeiten. Nutzerfreundlichkeit. Entlastung der Server</w:t>
+      </w:r>
+    </w:p>
+    <w:p>
+      <w:r>
+        <w:tab/>
+        <w:t>Verwendete Methoden:</w:t>
+      </w:r>
+    </w:p>
+    <w:p>
+      <w:r>
+        <w:tab/>
+      </w:r>
+      <w:r>
+        <w:tab/>
+        <w:t>Auflistung Browser und ihre Methoden/APIs.</w:t>
+      </w:r>
+    </w:p>
+    <w:p/>
+    <w:p/>
+    <w:p/>
+    <w:p>
+      <w:r>
         <w:lastRenderedPageBreak/>
-        <w:t>Recherche</w:t>
-      </w:r>
-      <w:r>
-        <w:t xml:space="preserve"> zu </w:t>
-      </w:r>
-      <w:proofErr w:type="spellStart"/>
-      <w:r>
-        <w:t>Extensions</w:t>
-      </w:r>
-      <w:proofErr w:type="spellEnd"/>
-      <w:r>
-        <w:t>.</w:t>
-      </w:r>
-    </w:p>
-    <w:p>
-      <w:r>
-        <w:tab/>
-        <w:t>Allgemein:</w:t>
+        <w:t>HAUPTTEIL:</w:t>
+      </w:r>
+    </w:p>
+    <w:p>
+      <w:r>
+        <w:t>Erläuterungen der Aufgabenstellungen:</w:t>
+      </w:r>
+      <w:r>
+        <w:tab/>
+      </w:r>
+    </w:p>
+    <w:p>
+      <w:r>
+        <w:tab/>
+        <w:t xml:space="preserve">Aufschlüsseln. Aufgabe </w:t>
+      </w:r>
+      <w:proofErr w:type="gramStart"/>
+      <w:r>
+        <w:t>1 :</w:t>
+      </w:r>
+      <w:proofErr w:type="gramEnd"/>
+      <w:r>
+        <w:t xml:space="preserve"> Eingehen auf </w:t>
+      </w:r>
+      <w:proofErr w:type="spellStart"/>
+      <w:r>
+        <w:t>PGuard</w:t>
+      </w:r>
+      <w:proofErr w:type="spellEnd"/>
+      <w:r>
+        <w:t>. Reihenfolge.</w:t>
+      </w:r>
+    </w:p>
+    <w:p>
+      <w:r>
+        <w:tab/>
+        <w:t>Aufgabe 2: Art der Evaluierung. Ablauf</w:t>
+      </w:r>
+    </w:p>
+    <w:p/>
+    <w:p>
+      <w:r>
+        <w:t>Aufgabe 1:</w:t>
+      </w:r>
+    </w:p>
+    <w:p>
+      <w:r>
+        <w:tab/>
+        <w:t>Nutzungsszenarien:</w:t>
+      </w:r>
+    </w:p>
+    <w:p>
+      <w:r>
+        <w:tab/>
+      </w:r>
+      <w:r>
+        <w:tab/>
+        <w:t>Genaue Erwartungen. Wie umgesetzt?</w:t>
+      </w:r>
+    </w:p>
+    <w:p>
+      <w:r>
+        <w:tab/>
+        <w:t>Programmaufbau:</w:t>
+      </w:r>
+    </w:p>
+    <w:p>
+      <w:r>
+        <w:tab/>
+      </w:r>
+      <w:r>
+        <w:tab/>
+      </w:r>
+      <w:proofErr w:type="spellStart"/>
+      <w:r>
+        <w:t>Permissions</w:t>
+      </w:r>
+      <w:proofErr w:type="spellEnd"/>
+      <w:r>
+        <w:t xml:space="preserve"> + Verwendung. Einzelne Dateien Ordnerstruktur, …</w:t>
+      </w:r>
+    </w:p>
+    <w:p>
+      <w:r>
+        <w:tab/>
+      </w:r>
+      <w:r>
+        <w:tab/>
+        <w:t>Teile der Logik (Funktionen?)</w:t>
+      </w:r>
+    </w:p>
+    <w:p>
+      <w:r>
+        <w:tab/>
+      </w:r>
+      <w:r>
+        <w:tab/>
+        <w:t>Funktionsablauf</w:t>
+      </w:r>
+    </w:p>
+    <w:p>
+      <w:r>
+        <w:tab/>
+        <w:t xml:space="preserve">Ergebnis: </w:t>
+      </w:r>
+    </w:p>
+    <w:p>
+      <w:r>
+        <w:tab/>
+      </w:r>
+      <w:r>
+        <w:tab/>
+        <w:t>Was kann das Programm am Ende. Wo finde ich was? Bilder…</w:t>
+      </w:r>
+    </w:p>
+    <w:p>
+      <w:r>
+        <w:tab/>
+        <w:t>Diskussion:</w:t>
+      </w:r>
+    </w:p>
+    <w:p>
+      <w:r>
+        <w:tab/>
+      </w:r>
+      <w:r>
+        <w:tab/>
+        <w:t>Was kommt noch dazu?</w:t>
+      </w:r>
+    </w:p>
+    <w:p/>
+    <w:p>
+      <w:r>
+        <w:t>Aufgabe 2:</w:t>
+      </w:r>
+    </w:p>
+    <w:p>
+      <w:r>
+        <w:tab/>
+        <w:t>Anforderungen:</w:t>
+      </w:r>
+    </w:p>
+    <w:p>
+      <w:r>
+        <w:tab/>
+      </w:r>
+      <w:r>
+        <w:tab/>
+        <w:t xml:space="preserve">Warum wird der Speicher benötigt? Was speichert er? Wo? Wie kann der Nutzer den </w:t>
+      </w:r>
+      <w:r>
+        <w:tab/>
+      </w:r>
+      <w:r>
+        <w:tab/>
+        <w:t>Speicher kontrollieren?</w:t>
+      </w:r>
+    </w:p>
+    <w:p>
+      <w:r>
+        <w:tab/>
+        <w:t>Rahmenbedingungen:</w:t>
       </w:r>
     </w:p>
     <w:p>
@@ -813,49 +1214,96 @@
         <w:ind w:left="1410"/>
       </w:pPr>
       <w:r>
-        <w:t>Was ist eine Extension? Begriffsklärung? Welche Browser? Grober Aufbau, verwendete Sprache, etc.</w:t>
-      </w:r>
-    </w:p>
-    <w:p>
-      <w:r>
-        <w:tab/>
-        <w:t xml:space="preserve">Vergleichbare </w:t>
-      </w:r>
-      <w:proofErr w:type="spellStart"/>
-      <w:r>
-        <w:t>Extensions</w:t>
-      </w:r>
-      <w:proofErr w:type="spellEnd"/>
-      <w:r>
-        <w:t>:</w:t>
-      </w:r>
-    </w:p>
-    <w:p>
-      <w:r>
-        <w:tab/>
-      </w:r>
-      <w:r>
-        <w:tab/>
-        <w:t xml:space="preserve">Suchablauf, </w:t>
-      </w:r>
-      <w:proofErr w:type="spellStart"/>
-      <w:r>
-        <w:t>kriterien</w:t>
-      </w:r>
-      <w:proofErr w:type="spellEnd"/>
-      <w:r>
-        <w:t xml:space="preserve"> „vergleichbar“, Ergebnisse Abtrennung</w:t>
-      </w:r>
-      <w:r>
-        <w:t xml:space="preserve"> VORHER PGUARD?!</w:t>
-      </w:r>
-    </w:p>
-    <w:p>
-      <w:r>
-        <w:tab/>
-      </w:r>
-      <w:bookmarkStart w:id="0" w:name="_GoBack"/>
-      <w:bookmarkEnd w:id="0"/>
+        <w:t>Was wird vom Speicher gefordert. Welche Speicher kommen noch in Frage? Begründung der Auswahl.</w:t>
+      </w:r>
+    </w:p>
+    <w:p>
+      <w:r>
+        <w:tab/>
+        <w:t>Vorgehensweise:</w:t>
+      </w:r>
+      <w:r>
+        <w:br/>
+      </w:r>
+      <w:r>
+        <w:tab/>
+      </w:r>
+      <w:r>
+        <w:tab/>
+        <w:t>Vorstellung Chrome Tool. Worauf wird geachtet. Testmethode.</w:t>
+      </w:r>
+    </w:p>
+    <w:p>
+      <w:r>
+        <w:tab/>
+        <w:t>Ergebnisse:</w:t>
+      </w:r>
+    </w:p>
+    <w:p>
+      <w:r>
+        <w:tab/>
+      </w:r>
+      <w:r>
+        <w:tab/>
+      </w:r>
+    </w:p>
+    <w:p>
+      <w:r>
+        <w:tab/>
+        <w:t>Diskussion:</w:t>
+      </w:r>
+    </w:p>
+    <w:p>
+      <w:r>
+        <w:tab/>
+      </w:r>
+      <w:r>
+        <w:tab/>
+        <w:t xml:space="preserve">Mögliche Messfehler. Auffälligkeiten. </w:t>
+      </w:r>
+    </w:p>
+    <w:p/>
+    <w:p/>
+    <w:p/>
+    <w:p>
+      <w:r>
+        <w:lastRenderedPageBreak/>
+        <w:t>DISKUSSION:</w:t>
+      </w:r>
+    </w:p>
+    <w:p>
+      <w:r>
+        <w:tab/>
+        <w:t>Konklusion:</w:t>
+      </w:r>
+    </w:p>
+    <w:p>
+      <w:r>
+        <w:tab/>
+      </w:r>
+      <w:r>
+        <w:tab/>
+        <w:t xml:space="preserve">Ergebnisse der Arbeit zusammengefasst. </w:t>
+      </w:r>
+    </w:p>
+    <w:p>
+      <w:r>
+        <w:tab/>
+        <w:t>Fortsetzung:</w:t>
+      </w:r>
+    </w:p>
+    <w:p>
+      <w:pPr>
+        <w:ind w:left="1410"/>
+      </w:pPr>
+      <w:r>
+        <w:t>Wie kann App verbessert werden? Evaluierung der Caching-Methoden verbessern? Andere Methoden mit einbeziehen?</w:t>
+      </w:r>
+    </w:p>
+    <w:p>
+      <w:r>
+        <w:tab/>
+      </w:r>
     </w:p>
     <w:sectPr>
       <w:pgSz w:w="11906" w:h="16838"/>
@@ -870,6 +1318,95 @@
 <file path=word/numbering.xml><?xml version="1.0" encoding="utf-8"?>
 <w:numbering xmlns:wpc="http://schemas.microsoft.com/office/word/2010/wordprocessingCanvas" xmlns:cx="http://schemas.microsoft.com/office/drawing/2014/chartex" xmlns:cx1="http://schemas.microsoft.com/office/drawing/2015/9/8/chartex" xmlns:cx2="http://schemas.microsoft.com/office/drawing/2015/10/21/chartex" xmlns:cx3="http://schemas.microsoft.com/office/drawing/2016/5/9/chartex" xmlns:cx4="http://schemas.microsoft.com/office/drawing/2016/5/10/chartex" xmlns:cx5="http://schemas.microsoft.com/office/drawing/2016/5/11/chartex" xmlns:cx6="http://schemas.microsoft.com/office/drawing/2016/5/12/chartex" xmlns:cx7="http://schemas.microsoft.com/office/drawing/2016/5/13/chartex" xmlns:cx8="http://schemas.microsoft.com/office/drawing/2016/5/14/chartex" xmlns:mc="http://schemas.openxmlformats.org/markup-compatibility/2006" xmlns:aink="http://schemas.microsoft.com/office/drawing/2016/ink" xmlns:am3d="http://schemas.microsoft.com/office/drawing/2017/model3d" xmlns:o="urn:schemas-microsoft-com:office:office" xmlns:r="http://schemas.openxmlformats.org/officeDocument/2006/relationships" xmlns:m="http://schemas.openxmlformats.org/officeDocument/2006/math" xmlns:v="urn:schemas-microsoft-com:vml" xmlns:wp14="http://schemas.microsoft.com/office/word/2010/wordprocessingDrawing" xmlns:wp="http://schemas.openxmlformats.org/drawingml/2006/wordprocessingDrawing" xmlns:w10="urn:schemas-microsoft-com:office:word" xmlns:w="http://schemas.openxmlformats.org/wordprocessingml/2006/main" xmlns:w14="http://schemas.microsoft.com/office/word/2010/wordml" xmlns:w15="http://schemas.microsoft.com/office/word/2012/wordml" xmlns:w16cid="http://schemas.microsoft.com/office/word/2016/wordml/cid" xmlns:w16se="http://schemas.microsoft.com/office/word/2015/wordml/symex" xmlns:wpg="http://schemas.microsoft.com/office/word/2010/wordprocessingGroup" xmlns:wpi="http://schemas.microsoft.com/office/word/2010/wordprocessingInk" xmlns:wne="http://schemas.microsoft.com/office/word/2006/wordml" xmlns:wps="http://schemas.microsoft.com/office/word/2010/wordprocessingShape" mc:Ignorable="w14 w15 w16se w16cid wp14">
   <w:abstractNum w:abstractNumId="0" w15:restartNumberingAfterBreak="0">
+    <w:nsid w:val="35511A83"/>
+    <w:multiLevelType w:val="hybridMultilevel"/>
+    <w:tmpl w:val="F8DA5BDC"/>
+    <w:lvl w:ilvl="0" w:tplc="0407000F">
+      <w:start w:val="1"/>
+      <w:numFmt w:val="decimal"/>
+      <w:lvlText w:val="%1."/>
+      <w:lvlJc w:val="left"/>
+      <w:pPr>
+        <w:ind w:left="720" w:hanging="360"/>
+      </w:pPr>
+      <w:rPr>
+        <w:rFonts w:hint="default"/>
+      </w:rPr>
+    </w:lvl>
+    <w:lvl w:ilvl="1" w:tplc="04070019" w:tentative="1">
+      <w:start w:val="1"/>
+      <w:numFmt w:val="lowerLetter"/>
+      <w:lvlText w:val="%2."/>
+      <w:lvlJc w:val="left"/>
+      <w:pPr>
+        <w:ind w:left="1440" w:hanging="360"/>
+      </w:pPr>
+    </w:lvl>
+    <w:lvl w:ilvl="2" w:tplc="0407001B" w:tentative="1">
+      <w:start w:val="1"/>
+      <w:numFmt w:val="lowerRoman"/>
+      <w:lvlText w:val="%3."/>
+      <w:lvlJc w:val="right"/>
+      <w:pPr>
+        <w:ind w:left="2160" w:hanging="180"/>
+      </w:pPr>
+    </w:lvl>
+    <w:lvl w:ilvl="3" w:tplc="0407000F" w:tentative="1">
+      <w:start w:val="1"/>
+      <w:numFmt w:val="decimal"/>
+      <w:lvlText w:val="%4."/>
+      <w:lvlJc w:val="left"/>
+      <w:pPr>
+        <w:ind w:left="2880" w:hanging="360"/>
+      </w:pPr>
+    </w:lvl>
+    <w:lvl w:ilvl="4" w:tplc="04070019" w:tentative="1">
+      <w:start w:val="1"/>
+      <w:numFmt w:val="lowerLetter"/>
+      <w:lvlText w:val="%5."/>
+      <w:lvlJc w:val="left"/>
+      <w:pPr>
+        <w:ind w:left="3600" w:hanging="360"/>
+      </w:pPr>
+    </w:lvl>
+    <w:lvl w:ilvl="5" w:tplc="0407001B" w:tentative="1">
+      <w:start w:val="1"/>
+      <w:numFmt w:val="lowerRoman"/>
+      <w:lvlText w:val="%6."/>
+      <w:lvlJc w:val="right"/>
+      <w:pPr>
+        <w:ind w:left="4320" w:hanging="180"/>
+      </w:pPr>
+    </w:lvl>
+    <w:lvl w:ilvl="6" w:tplc="0407000F" w:tentative="1">
+      <w:start w:val="1"/>
+      <w:numFmt w:val="decimal"/>
+      <w:lvlText w:val="%7."/>
+      <w:lvlJc w:val="left"/>
+      <w:pPr>
+        <w:ind w:left="5040" w:hanging="360"/>
+      </w:pPr>
+    </w:lvl>
+    <w:lvl w:ilvl="7" w:tplc="04070019" w:tentative="1">
+      <w:start w:val="1"/>
+      <w:numFmt w:val="lowerLetter"/>
+      <w:lvlText w:val="%8."/>
+      <w:lvlJc w:val="left"/>
+      <w:pPr>
+        <w:ind w:left="5760" w:hanging="360"/>
+      </w:pPr>
+    </w:lvl>
+    <w:lvl w:ilvl="8" w:tplc="0407001B" w:tentative="1">
+      <w:start w:val="1"/>
+      <w:numFmt w:val="lowerRoman"/>
+      <w:lvlText w:val="%9."/>
+      <w:lvlJc w:val="right"/>
+      <w:pPr>
+        <w:ind w:left="6480" w:hanging="180"/>
+      </w:pPr>
+    </w:lvl>
+  </w:abstractNum>
+  <w:abstractNum w:abstractNumId="1" w15:restartNumberingAfterBreak="0">
     <w:nsid w:val="36EB24D2"/>
     <w:multiLevelType w:val="hybridMultilevel"/>
     <w:tmpl w:val="4832110E"/>
@@ -958,7 +1495,7 @@
       </w:pPr>
     </w:lvl>
   </w:abstractNum>
-  <w:abstractNum w:abstractNumId="1" w15:restartNumberingAfterBreak="0">
+  <w:abstractNum w:abstractNumId="2" w15:restartNumberingAfterBreak="0">
     <w:nsid w:val="7B7F0188"/>
     <w:multiLevelType w:val="hybridMultilevel"/>
     <w:tmpl w:val="75083F66"/>
@@ -1045,9 +1582,12 @@
     </w:lvl>
   </w:abstractNum>
   <w:num w:numId="1">
+    <w:abstractNumId w:val="2"/>
+  </w:num>
+  <w:num w:numId="2">
     <w:abstractNumId w:val="1"/>
   </w:num>
-  <w:num w:numId="2">
+  <w:num w:numId="3">
     <w:abstractNumId w:val="0"/>
   </w:num>
 </w:numbering>

</xml_diff>

<commit_message>
[NEU] Power-Button für die Extension implementiert und Rohtext für Extensions allgemein verfasst.
</commit_message>
<xml_diff>
--- a/BA/NiederschriftEntwicklung.docx
+++ b/BA/NiederschriftEntwicklung.docx
@@ -690,134 +690,652 @@
       <w:r>
         <w:t>Aufgabenstellungen:</w:t>
       </w:r>
+    </w:p>
+    <w:p>
+      <w:pPr>
+        <w:pStyle w:val="Listenabsatz"/>
+        <w:numPr>
+          <w:ilvl w:val="0"/>
+          <w:numId w:val="2"/>
+        </w:numPr>
+      </w:pPr>
+      <w:r>
+        <w:t xml:space="preserve">Implementieren einer Extension zur Erweiterung </w:t>
+      </w:r>
+      <w:proofErr w:type="gramStart"/>
+      <w:r>
+        <w:t>des Google</w:t>
+      </w:r>
+      <w:proofErr w:type="gramEnd"/>
+      <w:r>
+        <w:t xml:space="preserve"> Play Stores um datenschutzrelevante Informationen. </w:t>
+      </w:r>
+    </w:p>
+    <w:p>
+      <w:pPr>
+        <w:pStyle w:val="Listenabsatz"/>
+        <w:numPr>
+          <w:ilvl w:val="0"/>
+          <w:numId w:val="2"/>
+        </w:numPr>
+      </w:pPr>
+      <w:r>
+        <w:t xml:space="preserve">Evaluieren von Caching Methoden von </w:t>
+      </w:r>
+      <w:proofErr w:type="spellStart"/>
+      <w:r>
+        <w:t>Extensions</w:t>
+      </w:r>
+      <w:proofErr w:type="spellEnd"/>
+    </w:p>
+    <w:p>
+      <w:pPr>
+        <w:ind w:left="360"/>
+      </w:pPr>
+    </w:p>
+    <w:p>
+      <w:pPr>
+        <w:ind w:left="360"/>
+      </w:pPr>
+      <w:r>
+        <w:t>Hauptaugenmerk = Erläuterung von Browser-</w:t>
+      </w:r>
+      <w:proofErr w:type="spellStart"/>
+      <w:r>
+        <w:t>Extensions</w:t>
+      </w:r>
+      <w:proofErr w:type="spellEnd"/>
+      <w:r>
+        <w:t>, Umsetzung eines Beispiels und Limitationen.</w:t>
+      </w:r>
+    </w:p>
+    <w:p>
+      <w:pPr>
+        <w:ind w:left="360"/>
+      </w:pPr>
+      <w:r>
+        <w:t>Welche Arten von Speicher stehen einer Extension zur Verfügung und welche Performance-Ersparnisse kann durch Abspeichern von Daten die die Extension wiederholt benötigt eingespart werden. Welche Entlastung erfährt der Server mit Backend. Aufbau und Einbindung des ausgewählten Kandidaten</w:t>
+      </w:r>
+    </w:p>
+    <w:p>
+      <w:pPr>
+        <w:ind w:left="360"/>
+      </w:pPr>
+    </w:p>
+    <w:p>
+      <w:pPr>
+        <w:ind w:left="360"/>
+      </w:pPr>
+      <w:r>
+        <w:t>Was kommt nicht vor? Anleitung zur Abspeicherung personenbezogener/privater Daten. Technischer Aufbau jedes Kandidaten</w:t>
+      </w:r>
+    </w:p>
+    <w:p/>
+    <w:p>
+      <w:r>
+        <w:t>Aufbau der Arbeit:</w:t>
+      </w:r>
+    </w:p>
+    <w:p>
+      <w:pPr>
+        <w:ind w:left="705"/>
+      </w:pPr>
+      <w:r>
+        <w:t xml:space="preserve">Zu Beginn werden Recherche Ergebnisse vorgestellt und ausgewertet.  Aus den dadurch gewonnenen Resultaten die Aufgaben </w:t>
+      </w:r>
+      <w:r>
+        <w:t xml:space="preserve">genauer </w:t>
+      </w:r>
+      <w:proofErr w:type="gramStart"/>
+      <w:r>
+        <w:t>Definiert</w:t>
+      </w:r>
+      <w:proofErr w:type="gramEnd"/>
+      <w:r>
+        <w:t>. Auf Basis der Recherche entsteht im 1. Teil eine Extension wobei der Fokus darauf liegt, dass diese möglichst übersichtlich bleibt und zur Evaluierung von Speichermethoden dient. Anschließend werden verschiedene Testläufe präsentiert bei denen bestimmte Methoden zur lokalen Speicherung von Daten unter den gleichen Rahmenbedingungen verwendet werden. Die Ergebnisse werden verglichen und den Erwartungen gegenübergestellt. Zuletzt wird ein Fazit gezogen.</w:t>
+      </w:r>
+    </w:p>
+    <w:p/>
+    <w:p>
+      <w:r>
+        <w:t>Recherche</w:t>
+      </w:r>
+      <w:r>
+        <w:t xml:space="preserve"> zu </w:t>
+      </w:r>
+      <w:proofErr w:type="spellStart"/>
+      <w:r>
+        <w:t>Extensions</w:t>
+      </w:r>
+      <w:proofErr w:type="spellEnd"/>
+      <w:r>
+        <w:t>.</w:t>
+      </w:r>
+    </w:p>
+    <w:p>
+      <w:r>
+        <w:tab/>
+        <w:t>Allgemein:</w:t>
+      </w:r>
+    </w:p>
+    <w:p>
+      <w:pPr>
+        <w:ind w:left="1410"/>
+        <w:rPr>
+          <w:i/>
+        </w:rPr>
+      </w:pPr>
+      <w:r>
+        <w:rPr>
+          <w:i/>
+        </w:rPr>
+        <w:t>Was ist eine Extension? Begriffsklärung? Welche Browser? Grober Aufbau, verwendete Sprache, etc.</w:t>
+      </w:r>
+    </w:p>
+    <w:p>
+      <w:pPr>
+        <w:ind w:left="1410"/>
+      </w:pPr>
+      <w:r>
+        <w:t xml:space="preserve">Unter einer Extension versteht man ein Programm, welches den Browser </w:t>
+      </w:r>
+      <w:r>
+        <w:t>um</w:t>
+      </w:r>
+      <w:r>
+        <w:t xml:space="preserve"> </w:t>
+      </w:r>
+      <w:r>
+        <w:t xml:space="preserve">neue </w:t>
+      </w:r>
+      <w:r>
+        <w:t xml:space="preserve">Funktionen </w:t>
+      </w:r>
+      <w:r>
+        <w:t>ergänzt</w:t>
+      </w:r>
+      <w:r>
+        <w:t xml:space="preserve">. Durch </w:t>
+      </w:r>
+      <w:r>
+        <w:t xml:space="preserve">eigene Oberflächen oder Manipulation der Website erleichtern diese Erweiterungen das Nutzen </w:t>
+      </w:r>
+      <w:proofErr w:type="gramStart"/>
+      <w:r>
+        <w:t>des Browser</w:t>
+      </w:r>
+      <w:proofErr w:type="gramEnd"/>
+      <w:r>
+        <w:t xml:space="preserve">. </w:t>
+      </w:r>
+    </w:p>
+    <w:p>
+      <w:pPr>
+        <w:ind w:left="1410"/>
+      </w:pPr>
+      <w:r>
+        <w:t xml:space="preserve">Im Gegensatz zu Plug-Ins </w:t>
+      </w:r>
+      <w:r>
+        <w:t xml:space="preserve">haben </w:t>
+      </w:r>
+      <w:proofErr w:type="spellStart"/>
+      <w:r>
+        <w:t>Extensions</w:t>
+      </w:r>
+      <w:proofErr w:type="spellEnd"/>
+      <w:r>
+        <w:t xml:space="preserve"> Zugriff auf Browser-spezielle Funktionen und sind in der Lage über die Webseite hinaus zu agieren. Plug-Ins werden direkt in eine Webseite eingebettet und sind auf diese beschränkt. Der Oberbegriff „Add-on“ wird heutzutage Hauptsächlich als Synonym für Extension verwendet.</w:t>
+      </w:r>
+    </w:p>
+    <w:p>
+      <w:pPr>
+        <w:ind w:left="1410"/>
+      </w:pPr>
+      <w:r>
+        <w:t xml:space="preserve">Jeder größere Browser stellt eine Plattform zur Verfügung auf denen </w:t>
+      </w:r>
+      <w:proofErr w:type="spellStart"/>
+      <w:r>
+        <w:t>Extensions</w:t>
+      </w:r>
+      <w:proofErr w:type="spellEnd"/>
+      <w:r>
+        <w:t xml:space="preserve"> angeboten </w:t>
+      </w:r>
+      <w:r>
+        <w:t xml:space="preserve">und installiert </w:t>
+      </w:r>
+      <w:r>
+        <w:t>werden können. In der Regel sind Diese kostenlos</w:t>
+      </w:r>
+      <w:r>
+        <w:t>. Können auch von außerhalb installiert werden zu Entwicklungszwecken oder wenn nicht auf der Plattform angeboten.</w:t>
+      </w:r>
+    </w:p>
+    <w:p>
+      <w:pPr>
+        <w:ind w:left="1410"/>
+      </w:pPr>
+      <w:proofErr w:type="spellStart"/>
+      <w:r>
+        <w:t>Extensions</w:t>
+      </w:r>
+      <w:proofErr w:type="spellEnd"/>
+      <w:r>
+        <w:t xml:space="preserve"> werden in HTML, JavaScript und CSS implementiert. Dabei können alle Bibliotheken verwendet werden, welche den Browserstandards für </w:t>
+      </w:r>
+      <w:proofErr w:type="spellStart"/>
+      <w:r>
+        <w:t>Extensions</w:t>
+      </w:r>
+      <w:proofErr w:type="spellEnd"/>
+      <w:r>
+        <w:t xml:space="preserve"> entsprechen.</w:t>
+      </w:r>
+      <w:r>
+        <w:t xml:space="preserve"> Kapitel 2.3.2 befasst sich genauer damit, welche Bedingungen für diese Bibliotheken in Google Chrome gelten.</w:t>
+      </w:r>
+    </w:p>
+    <w:p>
+      <w:pPr>
+        <w:ind w:left="1410"/>
+      </w:pPr>
+      <w:r>
+        <w:t xml:space="preserve">Bekannte Beispiele sind Werbeblock wie </w:t>
+      </w:r>
+      <w:proofErr w:type="spellStart"/>
+      <w:r>
+        <w:t>UBlock</w:t>
+      </w:r>
+      <w:proofErr w:type="spellEnd"/>
+      <w:r>
+        <w:t xml:space="preserve"> Origin und VPN-Anwendungen wie Hola.</w:t>
+      </w:r>
+    </w:p>
+    <w:p/>
+    <w:p>
+      <w:r>
+        <w:tab/>
+        <w:t xml:space="preserve">Vergleichbare </w:t>
+      </w:r>
+      <w:proofErr w:type="spellStart"/>
+      <w:r>
+        <w:t>Extensions</w:t>
+      </w:r>
+      <w:proofErr w:type="spellEnd"/>
+      <w:r>
+        <w:t>:</w:t>
+      </w:r>
+    </w:p>
+    <w:p>
+      <w:r>
+        <w:tab/>
+      </w:r>
+      <w:r>
+        <w:tab/>
+        <w:t xml:space="preserve">Suchablauf, </w:t>
+      </w:r>
+      <w:proofErr w:type="spellStart"/>
+      <w:r>
+        <w:t>kriterien</w:t>
+      </w:r>
+      <w:proofErr w:type="spellEnd"/>
+      <w:r>
+        <w:t xml:space="preserve"> „vergleichbar“, Ergebnisse Abtrennung</w:t>
+      </w:r>
+      <w:r>
+        <w:t xml:space="preserve"> VORHER PGUARD?!</w:t>
+      </w:r>
+    </w:p>
+    <w:p>
+      <w:r>
+        <w:tab/>
+      </w:r>
+      <w:r>
+        <w:t>Vergleich führender Browser:</w:t>
+      </w:r>
       <w:bookmarkStart w:id="0" w:name="_GoBack"/>
       <w:bookmarkEnd w:id="0"/>
     </w:p>
     <w:p>
       <w:pPr>
-        <w:pStyle w:val="Listenabsatz"/>
-        <w:numPr>
-          <w:ilvl w:val="0"/>
-          <w:numId w:val="2"/>
-        </w:numPr>
-      </w:pPr>
-      <w:r>
-        <w:t xml:space="preserve">Implementieren einer Extension zur Erweiterung </w:t>
+        <w:ind w:left="1410"/>
+      </w:pPr>
+      <w:r>
+        <w:t xml:space="preserve">Vorauswahl durch Marktanteile. Eigenschaften einzelner Browser. Ausschlusskriterien. Entscheidung der Auswahl. </w:t>
+      </w:r>
+      <w:proofErr w:type="spellStart"/>
+      <w:r>
+        <w:t>Polyfill</w:t>
+      </w:r>
+      <w:proofErr w:type="spellEnd"/>
+      <w:r>
+        <w:t xml:space="preserve"> erwähnen</w:t>
+      </w:r>
+    </w:p>
+    <w:p/>
+    <w:p>
+      <w:r>
+        <w:t xml:space="preserve">Projekt </w:t>
+      </w:r>
+      <w:proofErr w:type="spellStart"/>
+      <w:r>
+        <w:t>PGuard</w:t>
+      </w:r>
+      <w:proofErr w:type="spellEnd"/>
+      <w:r>
+        <w:t>:</w:t>
+      </w:r>
+    </w:p>
+    <w:p>
+      <w:r>
+        <w:tab/>
+        <w:t>Vorstellung:</w:t>
+      </w:r>
+    </w:p>
+    <w:p>
+      <w:r>
+        <w:tab/>
+      </w:r>
+      <w:r>
+        <w:tab/>
+        <w:t>Was ist das für ein Projekt. Leitung/Teams. Ziele, Umsetzungen. Ergebnisse?</w:t>
+      </w:r>
+    </w:p>
+    <w:p>
+      <w:r>
+        <w:tab/>
+        <w:t>API-Anbindung für die Extension:</w:t>
+      </w:r>
+    </w:p>
+    <w:p>
+      <w:r>
+        <w:tab/>
+      </w:r>
+      <w:r>
+        <w:tab/>
+        <w:t>API erklären. Welche Informationen. Was sind Infoboxes Auswahl. Realisierung.</w:t>
+      </w:r>
+    </w:p>
+    <w:p/>
+    <w:p>
+      <w:r>
+        <w:t>Implementierung einer Google Chrome Extension:</w:t>
+      </w:r>
+    </w:p>
+    <w:p>
+      <w:r>
+        <w:tab/>
+        <w:t>Eigenschaften:</w:t>
+      </w:r>
+    </w:p>
+    <w:p>
+      <w:r>
+        <w:lastRenderedPageBreak/>
+        <w:tab/>
+      </w:r>
+      <w:r>
+        <w:tab/>
+      </w:r>
+      <w:proofErr w:type="spellStart"/>
+      <w:r>
+        <w:t>Policies</w:t>
+      </w:r>
+      <w:proofErr w:type="spellEnd"/>
+      <w:r>
+        <w:t xml:space="preserve"> von Google Chrome, </w:t>
+      </w:r>
+      <w:proofErr w:type="spellStart"/>
+      <w:r>
+        <w:t>Developing</w:t>
+      </w:r>
+      <w:proofErr w:type="spellEnd"/>
+      <w:r>
+        <w:t>. Einsatz.</w:t>
+      </w:r>
+    </w:p>
+    <w:p>
+      <w:r>
+        <w:tab/>
+        <w:t>Funktionsumfang</w:t>
+      </w:r>
+      <w:r>
+        <w:t>:</w:t>
+      </w:r>
+      <w:r>
+        <w:br/>
+      </w:r>
+      <w:r>
+        <w:tab/>
+      </w:r>
+      <w:r>
+        <w:tab/>
+        <w:t>Anforderungen an die Extension. Browserspezifische Limitierungen?</w:t>
+      </w:r>
+    </w:p>
+    <w:p>
+      <w:r>
+        <w:tab/>
+        <w:t>Darstellung</w:t>
+      </w:r>
+      <w:r>
+        <w:t>:</w:t>
+      </w:r>
+    </w:p>
+    <w:p>
+      <w:r>
+        <w:tab/>
+      </w:r>
+      <w:r>
+        <w:tab/>
+        <w:t>??</w:t>
+      </w:r>
+    </w:p>
+    <w:p/>
+    <w:p>
+      <w:r>
+        <w:t>Caching-Methoden:</w:t>
+      </w:r>
+    </w:p>
+    <w:p>
+      <w:r>
+        <w:tab/>
+        <w:t>Welche Rolle spielt die Performance?</w:t>
+      </w:r>
+    </w:p>
+    <w:p>
+      <w:r>
+        <w:tab/>
+      </w:r>
+      <w:r>
+        <w:tab/>
+        <w:t>Ladezeiten. Nutzerfreundlichkeit. Entlastung der Server</w:t>
+      </w:r>
+    </w:p>
+    <w:p>
+      <w:r>
+        <w:tab/>
+        <w:t>Verwendete Methoden:</w:t>
+      </w:r>
+    </w:p>
+    <w:p>
+      <w:r>
+        <w:tab/>
+      </w:r>
+      <w:r>
+        <w:tab/>
+        <w:t>Auflistung Browser und ihre Methoden/APIs.</w:t>
+      </w:r>
+    </w:p>
+    <w:p/>
+    <w:p/>
+    <w:p/>
+    <w:p>
+      <w:r>
+        <w:t>HAUPTTEIL:</w:t>
+      </w:r>
+    </w:p>
+    <w:p>
+      <w:r>
+        <w:t>Erläuterungen der Aufgabenstellungen:</w:t>
+      </w:r>
+      <w:r>
+        <w:tab/>
+      </w:r>
+    </w:p>
+    <w:p>
+      <w:r>
+        <w:tab/>
+        <w:t xml:space="preserve">Aufschlüsseln. Aufgabe </w:t>
       </w:r>
       <w:proofErr w:type="gramStart"/>
       <w:r>
-        <w:t>des Google</w:t>
+        <w:t>1 :</w:t>
       </w:r>
       <w:proofErr w:type="gramEnd"/>
       <w:r>
-        <w:t xml:space="preserve"> Play Stores um datenschutzrelevante Informationen. </w:t>
-      </w:r>
-    </w:p>
-    <w:p>
-      <w:pPr>
-        <w:pStyle w:val="Listenabsatz"/>
-        <w:numPr>
-          <w:ilvl w:val="0"/>
-          <w:numId w:val="2"/>
-        </w:numPr>
-      </w:pPr>
-      <w:r>
-        <w:t xml:space="preserve">Evaluieren von Caching Methoden von </w:t>
-      </w:r>
-      <w:proofErr w:type="spellStart"/>
-      <w:r>
-        <w:t>Extensions</w:t>
-      </w:r>
-      <w:proofErr w:type="spellEnd"/>
-    </w:p>
-    <w:p>
-      <w:pPr>
-        <w:ind w:left="360"/>
-      </w:pPr>
-    </w:p>
-    <w:p>
-      <w:pPr>
-        <w:ind w:left="360"/>
-      </w:pPr>
-      <w:r>
-        <w:t>Hauptaugenmerk = Erläuterung von Browser-</w:t>
-      </w:r>
-      <w:proofErr w:type="spellStart"/>
-      <w:r>
-        <w:t>Extensions</w:t>
-      </w:r>
-      <w:proofErr w:type="spellEnd"/>
-      <w:r>
-        <w:t>, Umsetzung eines Beispiels und Limitationen.</w:t>
-      </w:r>
-    </w:p>
-    <w:p>
-      <w:pPr>
-        <w:ind w:left="360"/>
-      </w:pPr>
-      <w:r>
-        <w:t>Welche Arten von Speicher stehen einer Extension zur Verfügung und welche Performance-Ersparnisse kann durch Abspeichern von Daten die die Extension wiederholt benötigt eingespart werden. Welche Entlastung erfährt der Server mit Backend. Aufbau und Einbindung des ausgewählten Kandidaten</w:t>
-      </w:r>
-    </w:p>
-    <w:p>
-      <w:pPr>
-        <w:ind w:left="360"/>
-      </w:pPr>
-    </w:p>
-    <w:p>
-      <w:pPr>
-        <w:ind w:left="360"/>
-      </w:pPr>
-      <w:r>
-        <w:t>Was kommt nicht vor? Anleitung zur Abspeicherung personenbezogener/privater Daten. Technischer Aufbau jedes Kandidaten</w:t>
-      </w:r>
-    </w:p>
-    <w:p/>
-    <w:p>
-      <w:r>
-        <w:t>Aufbau der Arbeit:</w:t>
-      </w:r>
-    </w:p>
-    <w:p>
-      <w:pPr>
-        <w:ind w:left="705"/>
-      </w:pPr>
-      <w:r>
-        <w:t xml:space="preserve">Zu Beginn werden Recherche Ergebnisse vorgestellt und ausgewertet.  Aus den dadurch gewonnenen Resultaten die Aufgaben </w:t>
-      </w:r>
-      <w:r>
-        <w:t xml:space="preserve">genauer </w:t>
-      </w:r>
-      <w:proofErr w:type="gramStart"/>
-      <w:r>
-        <w:t>Definiert</w:t>
-      </w:r>
-      <w:proofErr w:type="gramEnd"/>
-      <w:r>
-        <w:t>. Auf Basis der Recherche entsteht im 1. Teil eine Extension wobei der Fokus darauf liegt, dass diese möglichst übersichtlich bleibt und zur Evaluierung von Speichermethoden dient. Anschließend werden verschiedene Testläufe präsentiert bei denen bestimmte Methoden zur lokalen Speicherung von Daten unter den gleichen Rahmenbedingungen verwendet werden. Die Ergebnisse werden verglichen und den Erwartungen gegenübergestellt. Zuletzt wird ein Fazit gezogen.</w:t>
-      </w:r>
-    </w:p>
-    <w:p/>
-    <w:p>
-      <w:r>
-        <w:t>Recherche</w:t>
-      </w:r>
-      <w:r>
-        <w:t xml:space="preserve"> zu </w:t>
-      </w:r>
-      <w:proofErr w:type="spellStart"/>
-      <w:r>
-        <w:t>Extensions</w:t>
-      </w:r>
-      <w:proofErr w:type="spellEnd"/>
-      <w:r>
-        <w:t>.</w:t>
-      </w:r>
-    </w:p>
-    <w:p>
-      <w:r>
-        <w:tab/>
-        <w:t>Allgemein:</w:t>
+        <w:t xml:space="preserve"> Eingehen auf </w:t>
+      </w:r>
+      <w:proofErr w:type="spellStart"/>
+      <w:r>
+        <w:t>PGuard</w:t>
+      </w:r>
+      <w:proofErr w:type="spellEnd"/>
+      <w:r>
+        <w:t>. Reihenfolge.</w:t>
+      </w:r>
+    </w:p>
+    <w:p>
+      <w:r>
+        <w:tab/>
+        <w:t>Aufgabe 2: Art der Evaluierung. Ablauf</w:t>
+      </w:r>
+    </w:p>
+    <w:p/>
+    <w:p>
+      <w:r>
+        <w:t>Aufgabe 1:</w:t>
+      </w:r>
+    </w:p>
+    <w:p>
+      <w:r>
+        <w:tab/>
+        <w:t>Nutzungsszenarien:</w:t>
+      </w:r>
+    </w:p>
+    <w:p>
+      <w:r>
+        <w:tab/>
+      </w:r>
+      <w:r>
+        <w:tab/>
+        <w:t>Genaue Erwartungen. Wie umgesetzt?</w:t>
+      </w:r>
+    </w:p>
+    <w:p>
+      <w:r>
+        <w:tab/>
+        <w:t>Programmaufbau:</w:t>
+      </w:r>
+    </w:p>
+    <w:p>
+      <w:r>
+        <w:tab/>
+      </w:r>
+      <w:r>
+        <w:tab/>
+      </w:r>
+      <w:proofErr w:type="spellStart"/>
+      <w:r>
+        <w:t>Permissions</w:t>
+      </w:r>
+      <w:proofErr w:type="spellEnd"/>
+      <w:r>
+        <w:t xml:space="preserve"> + Verwendung. Einzelne Dateien Ordnerstruktur, …</w:t>
+      </w:r>
+    </w:p>
+    <w:p>
+      <w:r>
+        <w:tab/>
+      </w:r>
+      <w:r>
+        <w:tab/>
+        <w:t>Teile der Logik (Funktionen?)</w:t>
+      </w:r>
+    </w:p>
+    <w:p>
+      <w:r>
+        <w:tab/>
+      </w:r>
+      <w:r>
+        <w:tab/>
+        <w:t>Funktionsablauf</w:t>
+      </w:r>
+    </w:p>
+    <w:p>
+      <w:r>
+        <w:tab/>
+        <w:t xml:space="preserve">Ergebnis: </w:t>
+      </w:r>
+    </w:p>
+    <w:p>
+      <w:r>
+        <w:tab/>
+      </w:r>
+      <w:r>
+        <w:tab/>
+        <w:t>Was kann das Programm am Ende. Wo finde ich was? Bilder…</w:t>
+      </w:r>
+    </w:p>
+    <w:p>
+      <w:r>
+        <w:tab/>
+        <w:t>Diskussion:</w:t>
+      </w:r>
+    </w:p>
+    <w:p>
+      <w:r>
+        <w:tab/>
+      </w:r>
+      <w:r>
+        <w:tab/>
+        <w:t>Was kommt noch dazu?</w:t>
+      </w:r>
+    </w:p>
+    <w:p/>
+    <w:p>
+      <w:r>
+        <w:t>Aufgabe 2:</w:t>
+      </w:r>
+    </w:p>
+    <w:p>
+      <w:r>
+        <w:lastRenderedPageBreak/>
+        <w:tab/>
+        <w:t>Anforderungen:</w:t>
+      </w:r>
+    </w:p>
+    <w:p>
+      <w:r>
+        <w:tab/>
+      </w:r>
+      <w:r>
+        <w:tab/>
+        <w:t xml:space="preserve">Warum wird der Speicher benötigt? Was speichert er? Wo? Wie kann der Nutzer den </w:t>
+      </w:r>
+      <w:r>
+        <w:tab/>
+      </w:r>
+      <w:r>
+        <w:tab/>
+        <w:t>Speicher kontrollieren?</w:t>
+      </w:r>
+    </w:p>
+    <w:p>
+      <w:r>
+        <w:tab/>
+        <w:t>Rahmenbedingungen:</w:t>
       </w:r>
     </w:p>
     <w:p>
@@ -825,154 +1343,13 @@
         <w:ind w:left="1410"/>
       </w:pPr>
       <w:r>
-        <w:t>Was ist eine Extension? Begriffsklärung? Welche Browser? Grober Aufbau, verwendete Sprache, etc.</w:t>
-      </w:r>
-    </w:p>
-    <w:p>
-      <w:r>
-        <w:tab/>
-        <w:t xml:space="preserve">Vergleichbare </w:t>
-      </w:r>
-      <w:proofErr w:type="spellStart"/>
-      <w:r>
-        <w:t>Extensions</w:t>
-      </w:r>
-      <w:proofErr w:type="spellEnd"/>
-      <w:r>
-        <w:t>:</w:t>
-      </w:r>
-    </w:p>
-    <w:p>
-      <w:r>
-        <w:tab/>
-      </w:r>
-      <w:r>
-        <w:tab/>
-        <w:t xml:space="preserve">Suchablauf, </w:t>
-      </w:r>
-      <w:proofErr w:type="spellStart"/>
-      <w:r>
-        <w:t>kriterien</w:t>
-      </w:r>
-      <w:proofErr w:type="spellEnd"/>
-      <w:r>
-        <w:t xml:space="preserve"> „vergleichbar“, Ergebnisse Abtrennung</w:t>
-      </w:r>
-      <w:r>
-        <w:t xml:space="preserve"> VORHER PGUARD?!</w:t>
-      </w:r>
-    </w:p>
-    <w:p>
-      <w:r>
-        <w:tab/>
-      </w:r>
-      <w:r>
-        <w:t>Vergleich führender Browser:</w:t>
-      </w:r>
-    </w:p>
-    <w:p>
-      <w:pPr>
-        <w:ind w:left="1410"/>
-      </w:pPr>
-      <w:r>
-        <w:t xml:space="preserve">Vorauswahl durch Marktanteile. Eigenschaften einzelner Browser. Ausschlusskriterien. Entscheidung der Auswahl. </w:t>
-      </w:r>
-      <w:proofErr w:type="spellStart"/>
-      <w:r>
-        <w:t>Polyfill</w:t>
-      </w:r>
-      <w:proofErr w:type="spellEnd"/>
-      <w:r>
-        <w:t xml:space="preserve"> erwähnen</w:t>
-      </w:r>
-    </w:p>
-    <w:p/>
-    <w:p>
-      <w:r>
-        <w:t xml:space="preserve">Projekt </w:t>
-      </w:r>
-      <w:proofErr w:type="spellStart"/>
-      <w:r>
-        <w:t>PGuard</w:t>
-      </w:r>
-      <w:proofErr w:type="spellEnd"/>
-      <w:r>
-        <w:t>:</w:t>
-      </w:r>
-    </w:p>
-    <w:p>
-      <w:r>
-        <w:tab/>
-        <w:t>Vorstellung:</w:t>
-      </w:r>
-    </w:p>
-    <w:p>
-      <w:r>
-        <w:tab/>
-      </w:r>
-      <w:r>
-        <w:tab/>
-        <w:t>Was ist das für ein Projekt. Leitung/Teams. Ziele, Umsetzungen. Ergebnisse?</w:t>
-      </w:r>
-    </w:p>
-    <w:p>
-      <w:r>
-        <w:tab/>
-        <w:t>API-Anbindung für die Extension:</w:t>
-      </w:r>
-    </w:p>
-    <w:p>
-      <w:r>
-        <w:tab/>
-      </w:r>
-      <w:r>
-        <w:tab/>
-        <w:t>API erklären. Welche Informationen. Was sind Infoboxes Auswahl. Realisierung.</w:t>
-      </w:r>
-    </w:p>
-    <w:p/>
-    <w:p>
-      <w:r>
-        <w:t>Implementierung einer Google Chrome Extension:</w:t>
-      </w:r>
-    </w:p>
-    <w:p>
-      <w:r>
-        <w:tab/>
-        <w:t>Eigenschaften:</w:t>
-      </w:r>
-    </w:p>
-    <w:p>
-      <w:r>
-        <w:tab/>
-      </w:r>
-      <w:r>
-        <w:tab/>
-      </w:r>
-      <w:proofErr w:type="spellStart"/>
-      <w:r>
-        <w:t>Policies</w:t>
-      </w:r>
-      <w:proofErr w:type="spellEnd"/>
-      <w:r>
-        <w:t xml:space="preserve"> von Google Chrome, </w:t>
-      </w:r>
-      <w:proofErr w:type="spellStart"/>
-      <w:r>
-        <w:t>Developing</w:t>
-      </w:r>
-      <w:proofErr w:type="spellEnd"/>
-      <w:r>
-        <w:t>. Einsatz.</w:t>
-      </w:r>
-    </w:p>
-    <w:p>
-      <w:r>
-        <w:tab/>
-        <w:t>Funktionsumfang</w:t>
-      </w:r>
-      <w:r>
-        <w:t>:</w:t>
+        <w:t>Was wird vom Speicher gefordert. Welche Speicher kommen noch in Frage? Begründung der Auswahl.</w:t>
+      </w:r>
+    </w:p>
+    <w:p>
+      <w:r>
+        <w:tab/>
+        <w:t>Vorgehensweise:</w:t>
       </w:r>
       <w:r>
         <w:br/>
@@ -982,182 +1359,21 @@
       </w:r>
       <w:r>
         <w:tab/>
-        <w:t>Anforderungen an die Extension. Browserspezifische Limitierungen?</w:t>
-      </w:r>
-    </w:p>
-    <w:p>
-      <w:r>
-        <w:tab/>
-        <w:t>Darstellung</w:t>
-      </w:r>
-      <w:r>
-        <w:t>:</w:t>
-      </w:r>
-    </w:p>
-    <w:p>
-      <w:r>
-        <w:tab/>
-      </w:r>
-      <w:r>
-        <w:tab/>
-        <w:t>??</w:t>
-      </w:r>
-    </w:p>
-    <w:p/>
-    <w:p>
-      <w:r>
-        <w:t>Caching-Methoden:</w:t>
-      </w:r>
-    </w:p>
-    <w:p>
-      <w:r>
-        <w:tab/>
-        <w:t>Welche Rolle spielt die Performance?</w:t>
-      </w:r>
-    </w:p>
-    <w:p>
-      <w:r>
-        <w:tab/>
-      </w:r>
-      <w:r>
-        <w:tab/>
-        <w:t>Ladezeiten. Nutzerfreundlichkeit. Entlastung der Server</w:t>
-      </w:r>
-    </w:p>
-    <w:p>
-      <w:r>
-        <w:tab/>
-        <w:t>Verwendete Methoden:</w:t>
-      </w:r>
-    </w:p>
-    <w:p>
-      <w:r>
-        <w:tab/>
-      </w:r>
-      <w:r>
-        <w:tab/>
-        <w:t>Auflistung Browser und ihre Methoden/APIs.</w:t>
-      </w:r>
-    </w:p>
-    <w:p/>
-    <w:p/>
-    <w:p/>
-    <w:p>
-      <w:r>
-        <w:lastRenderedPageBreak/>
-        <w:t>HAUPTTEIL:</w:t>
-      </w:r>
-    </w:p>
-    <w:p>
-      <w:r>
-        <w:t>Erläuterungen der Aufgabenstellungen:</w:t>
-      </w:r>
-      <w:r>
-        <w:tab/>
-      </w:r>
-    </w:p>
-    <w:p>
-      <w:r>
-        <w:tab/>
-        <w:t xml:space="preserve">Aufschlüsseln. Aufgabe </w:t>
-      </w:r>
-      <w:proofErr w:type="gramStart"/>
-      <w:r>
-        <w:t>1 :</w:t>
-      </w:r>
-      <w:proofErr w:type="gramEnd"/>
-      <w:r>
-        <w:t xml:space="preserve"> Eingehen auf </w:t>
-      </w:r>
-      <w:proofErr w:type="spellStart"/>
-      <w:r>
-        <w:t>PGuard</w:t>
-      </w:r>
-      <w:proofErr w:type="spellEnd"/>
-      <w:r>
-        <w:t>. Reihenfolge.</w:t>
-      </w:r>
-    </w:p>
-    <w:p>
-      <w:r>
-        <w:tab/>
-        <w:t>Aufgabe 2: Art der Evaluierung. Ablauf</w:t>
-      </w:r>
-    </w:p>
-    <w:p/>
-    <w:p>
-      <w:r>
-        <w:t>Aufgabe 1:</w:t>
-      </w:r>
-    </w:p>
-    <w:p>
-      <w:r>
-        <w:tab/>
-        <w:t>Nutzungsszenarien:</w:t>
-      </w:r>
-    </w:p>
-    <w:p>
-      <w:r>
-        <w:tab/>
-      </w:r>
-      <w:r>
-        <w:tab/>
-        <w:t>Genaue Erwartungen. Wie umgesetzt?</w:t>
-      </w:r>
-    </w:p>
-    <w:p>
-      <w:r>
-        <w:tab/>
-        <w:t>Programmaufbau:</w:t>
-      </w:r>
-    </w:p>
-    <w:p>
-      <w:r>
-        <w:tab/>
-      </w:r>
-      <w:r>
-        <w:tab/>
-      </w:r>
-      <w:proofErr w:type="spellStart"/>
-      <w:r>
-        <w:t>Permissions</w:t>
-      </w:r>
-      <w:proofErr w:type="spellEnd"/>
-      <w:r>
-        <w:t xml:space="preserve"> + Verwendung. Einzelne Dateien Ordnerstruktur, …</w:t>
-      </w:r>
-    </w:p>
-    <w:p>
-      <w:r>
-        <w:tab/>
-      </w:r>
-      <w:r>
-        <w:tab/>
-        <w:t>Teile der Logik (Funktionen?)</w:t>
-      </w:r>
-    </w:p>
-    <w:p>
-      <w:r>
-        <w:tab/>
-      </w:r>
-      <w:r>
-        <w:tab/>
-        <w:t>Funktionsablauf</w:t>
-      </w:r>
-    </w:p>
-    <w:p>
-      <w:r>
-        <w:tab/>
-        <w:t xml:space="preserve">Ergebnis: </w:t>
-      </w:r>
-    </w:p>
-    <w:p>
-      <w:r>
-        <w:tab/>
-      </w:r>
-      <w:r>
-        <w:tab/>
-        <w:t>Was kann das Programm am Ende. Wo finde ich was? Bilder…</w:t>
+        <w:t>Vorstellung Chrome Tool. Worauf wird geachtet. Testmethode.</w:t>
+      </w:r>
+    </w:p>
+    <w:p>
+      <w:r>
+        <w:tab/>
+        <w:t>Ergebnisse:</w:t>
+      </w:r>
+    </w:p>
+    <w:p>
+      <w:r>
+        <w:tab/>
+      </w:r>
+      <w:r>
+        <w:tab/>
       </w:r>
     </w:p>
     <w:p>
@@ -1172,93 +1388,6 @@
       </w:r>
       <w:r>
         <w:tab/>
-        <w:t>Was kommt noch dazu?</w:t>
-      </w:r>
-    </w:p>
-    <w:p/>
-    <w:p>
-      <w:r>
-        <w:t>Aufgabe 2:</w:t>
-      </w:r>
-    </w:p>
-    <w:p>
-      <w:r>
-        <w:tab/>
-        <w:t>Anforderungen:</w:t>
-      </w:r>
-    </w:p>
-    <w:p>
-      <w:r>
-        <w:tab/>
-      </w:r>
-      <w:r>
-        <w:tab/>
-        <w:t xml:space="preserve">Warum wird der Speicher benötigt? Was speichert er? Wo? Wie kann der Nutzer den </w:t>
-      </w:r>
-      <w:r>
-        <w:tab/>
-      </w:r>
-      <w:r>
-        <w:tab/>
-        <w:t>Speicher kontrollieren?</w:t>
-      </w:r>
-    </w:p>
-    <w:p>
-      <w:r>
-        <w:tab/>
-        <w:t>Rahmenbedingungen:</w:t>
-      </w:r>
-    </w:p>
-    <w:p>
-      <w:pPr>
-        <w:ind w:left="1410"/>
-      </w:pPr>
-      <w:r>
-        <w:t>Was wird vom Speicher gefordert. Welche Speicher kommen noch in Frage? Begründung der Auswahl.</w:t>
-      </w:r>
-    </w:p>
-    <w:p>
-      <w:r>
-        <w:tab/>
-        <w:t>Vorgehensweise:</w:t>
-      </w:r>
-      <w:r>
-        <w:br/>
-      </w:r>
-      <w:r>
-        <w:tab/>
-      </w:r>
-      <w:r>
-        <w:tab/>
-        <w:t>Vorstellung Chrome Tool. Worauf wird geachtet. Testmethode.</w:t>
-      </w:r>
-    </w:p>
-    <w:p>
-      <w:r>
-        <w:tab/>
-        <w:t>Ergebnisse:</w:t>
-      </w:r>
-    </w:p>
-    <w:p>
-      <w:r>
-        <w:tab/>
-      </w:r>
-      <w:r>
-        <w:tab/>
-      </w:r>
-    </w:p>
-    <w:p>
-      <w:r>
-        <w:tab/>
-        <w:t>Diskussion:</w:t>
-      </w:r>
-    </w:p>
-    <w:p>
-      <w:r>
-        <w:tab/>
-      </w:r>
-      <w:r>
-        <w:tab/>
         <w:t xml:space="preserve">Mögliche Messfehler. Auffälligkeiten. </w:t>
       </w:r>
     </w:p>
@@ -1267,7 +1396,6 @@
     <w:p/>
     <w:p>
       <w:r>
-        <w:lastRenderedPageBreak/>
         <w:t>DISKUSSION:</w:t>
       </w:r>
     </w:p>

</xml_diff>

<commit_message>
[NEU] IndexedDB Speicher setItem hinzugefuegt.
</commit_message>
<xml_diff>
--- a/BA/NiederschriftEntwicklung.docx
+++ b/BA/NiederschriftEntwicklung.docx
@@ -792,215 +792,862 @@
       </w:r>
       <w:proofErr w:type="gramEnd"/>
       <w:r>
-        <w:t>. Auf Basis der Recherche entsteht im 1. Teil eine Extension wobei der Fokus darauf liegt, dass diese möglichst übersichtlich bleibt und zur Evaluierung von Speichermethoden dient. Anschließend werden verschiedene Testläufe präsentiert bei denen bestimmte Methoden zur lokalen Speicherung von Daten unter den gleichen Rahmenbedingungen verwendet werden. Die Ergebnisse werden verglichen und den Erwartungen gegenübergestellt. Zuletzt wird ein Fazit gezogen.</w:t>
-      </w:r>
-    </w:p>
-    <w:p/>
-    <w:p>
-      <w:r>
-        <w:t>Recherche</w:t>
-      </w:r>
-      <w:r>
-        <w:t xml:space="preserve"> zu </w:t>
-      </w:r>
-      <w:proofErr w:type="spellStart"/>
-      <w:r>
-        <w:t>Extensions</w:t>
-      </w:r>
-      <w:proofErr w:type="spellEnd"/>
-      <w:r>
-        <w:t>.</w:t>
-      </w:r>
-    </w:p>
-    <w:p>
-      <w:r>
-        <w:tab/>
-        <w:t>Allgemein:</w:t>
-      </w:r>
-    </w:p>
-    <w:p>
-      <w:pPr>
-        <w:ind w:left="1410"/>
-        <w:rPr>
-          <w:i/>
-        </w:rPr>
-      </w:pPr>
-      <w:r>
-        <w:rPr>
-          <w:i/>
-        </w:rPr>
-        <w:t>Was ist eine Extension? Begriffsklärung? Welche Browser? Grober Aufbau, verwendete Sprache, etc.</w:t>
-      </w:r>
-    </w:p>
-    <w:p>
-      <w:pPr>
-        <w:ind w:left="1410"/>
-      </w:pPr>
-      <w:r>
-        <w:t xml:space="preserve">Unter einer Extension versteht man ein Programm, welches den Browser </w:t>
-      </w:r>
-      <w:r>
-        <w:t>um</w:t>
-      </w:r>
-      <w:r>
-        <w:t xml:space="preserve"> </w:t>
-      </w:r>
-      <w:r>
-        <w:t xml:space="preserve">neue </w:t>
-      </w:r>
-      <w:r>
-        <w:t xml:space="preserve">Funktionen </w:t>
-      </w:r>
-      <w:r>
-        <w:t>ergänzt</w:t>
-      </w:r>
-      <w:r>
-        <w:t xml:space="preserve">. Durch </w:t>
-      </w:r>
-      <w:r>
-        <w:t xml:space="preserve">eigene Oberflächen oder Manipulation der Website erleichtern diese Erweiterungen das Nutzen </w:t>
-      </w:r>
-      <w:proofErr w:type="gramStart"/>
-      <w:r>
-        <w:t>des Browser</w:t>
-      </w:r>
-      <w:proofErr w:type="gramEnd"/>
-      <w:r>
-        <w:t xml:space="preserve">. </w:t>
-      </w:r>
-    </w:p>
-    <w:p>
-      <w:pPr>
-        <w:ind w:left="1410"/>
-      </w:pPr>
-      <w:r>
-        <w:t xml:space="preserve">Im Gegensatz zu Plug-Ins </w:t>
-      </w:r>
-      <w:r>
-        <w:t xml:space="preserve">haben </w:t>
-      </w:r>
-      <w:proofErr w:type="spellStart"/>
-      <w:r>
-        <w:t>Extensions</w:t>
-      </w:r>
-      <w:proofErr w:type="spellEnd"/>
-      <w:r>
-        <w:t xml:space="preserve"> Zugriff auf Browser-spezielle Funktionen und sind in der Lage über die Webseite hinaus zu agieren. Plug-Ins werden direkt in eine Webseite eingebettet und sind auf diese beschränkt. Der Oberbegriff „Add-on“ wird heutzutage Hauptsächlich als Synonym für Extension verwendet.</w:t>
-      </w:r>
-    </w:p>
-    <w:p>
-      <w:pPr>
-        <w:ind w:left="1410"/>
-      </w:pPr>
-      <w:r>
-        <w:t xml:space="preserve">Jeder größere Browser stellt eine Plattform zur Verfügung auf denen </w:t>
-      </w:r>
-      <w:proofErr w:type="spellStart"/>
-      <w:r>
-        <w:t>Extensions</w:t>
-      </w:r>
-      <w:proofErr w:type="spellEnd"/>
-      <w:r>
-        <w:t xml:space="preserve"> angeboten </w:t>
-      </w:r>
-      <w:r>
-        <w:t xml:space="preserve">und installiert </w:t>
-      </w:r>
-      <w:r>
-        <w:t>werden können. In der Regel sind Diese kostenlos</w:t>
-      </w:r>
-      <w:r>
-        <w:t>. Können auch von außerhalb installiert werden zu Entwicklungszwecken oder wenn nicht auf der Plattform angeboten.</w:t>
-      </w:r>
-    </w:p>
-    <w:p>
-      <w:pPr>
-        <w:ind w:left="1410"/>
-      </w:pPr>
-      <w:proofErr w:type="spellStart"/>
-      <w:r>
-        <w:t>Extensions</w:t>
-      </w:r>
-      <w:proofErr w:type="spellEnd"/>
-      <w:r>
-        <w:t xml:space="preserve"> werden in HTML, JavaScript und CSS implementiert. Dabei können alle Bibliotheken verwendet werden, welche den Browserstandards für </w:t>
-      </w:r>
-      <w:proofErr w:type="spellStart"/>
-      <w:r>
-        <w:t>Extensions</w:t>
-      </w:r>
-      <w:proofErr w:type="spellEnd"/>
-      <w:r>
-        <w:t xml:space="preserve"> entsprechen.</w:t>
-      </w:r>
-      <w:r>
-        <w:t xml:space="preserve"> Kapitel 2.3.2 befasst sich genauer damit, welche Bedingungen für diese Bibliotheken in Google Chrome gelten.</w:t>
-      </w:r>
-    </w:p>
-    <w:p>
-      <w:pPr>
-        <w:ind w:left="1410"/>
-      </w:pPr>
-      <w:r>
-        <w:t xml:space="preserve">Bekannte Beispiele sind Werbeblock wie </w:t>
-      </w:r>
-      <w:proofErr w:type="spellStart"/>
-      <w:r>
-        <w:t>UBlock</w:t>
-      </w:r>
-      <w:proofErr w:type="spellEnd"/>
-      <w:r>
-        <w:t xml:space="preserve"> Origin und VPN-Anwendungen wie Hola.</w:t>
-      </w:r>
-    </w:p>
-    <w:p/>
-    <w:p>
-      <w:r>
-        <w:tab/>
-        <w:t xml:space="preserve">Vergleichbare </w:t>
-      </w:r>
-      <w:proofErr w:type="spellStart"/>
-      <w:r>
-        <w:t>Extensions</w:t>
-      </w:r>
-      <w:proofErr w:type="spellEnd"/>
-      <w:r>
-        <w:t>:</w:t>
-      </w:r>
-    </w:p>
-    <w:p>
-      <w:r>
-        <w:tab/>
-      </w:r>
-      <w:r>
-        <w:tab/>
-        <w:t xml:space="preserve">Suchablauf, </w:t>
-      </w:r>
-      <w:proofErr w:type="spellStart"/>
-      <w:r>
-        <w:t>kriterien</w:t>
-      </w:r>
-      <w:proofErr w:type="spellEnd"/>
-      <w:r>
-        <w:t xml:space="preserve"> „vergleichbar“, Ergebnisse Abtrennung</w:t>
-      </w:r>
-      <w:r>
-        <w:t xml:space="preserve"> VORHER PGUARD?!</w:t>
-      </w:r>
-    </w:p>
-    <w:p>
-      <w:r>
-        <w:tab/>
-      </w:r>
-      <w:r>
-        <w:t>Vergleich führender Browser:</w:t>
+        <w:t>. Auf Basis der Recherche entsteht im 1. Teil eine Extension wobei der Fokus darauf liegt, dass diese möglichst übersichtlich bleibt und zur Evaluierung von Speichermethoden dient. Anschließend werden verschiedene Testläufe präsentiert bei denen bestimmte Methoden zur lokalen Speicherung von Daten unter den gleichen Rahmenbedingungen verwendet werden. Die Ergebnisse werden verglichen und den Erwartungen gegenübergestel</w:t>
       </w:r>
       <w:bookmarkStart w:id="0" w:name="_GoBack"/>
       <w:bookmarkEnd w:id="0"/>
+      <w:r>
+        <w:t>lt. Zuletzt wird ein Fazit gezogen.</w:t>
+      </w:r>
+    </w:p>
+    <w:p/>
+    <w:p>
+      <w:r>
+        <w:t>Recherche</w:t>
+      </w:r>
+      <w:r>
+        <w:t xml:space="preserve"> zu </w:t>
+      </w:r>
+      <w:proofErr w:type="spellStart"/>
+      <w:r>
+        <w:t>Extensions</w:t>
+      </w:r>
+      <w:proofErr w:type="spellEnd"/>
+      <w:r>
+        <w:t>.</w:t>
+      </w:r>
+    </w:p>
+    <w:p>
+      <w:r>
+        <w:tab/>
+        <w:t>Allgemein:</w:t>
+      </w:r>
     </w:p>
     <w:p>
       <w:pPr>
         <w:ind w:left="1410"/>
+        <w:rPr>
+          <w:i/>
+        </w:rPr>
+      </w:pPr>
+      <w:r>
+        <w:rPr>
+          <w:i/>
+        </w:rPr>
+        <w:t>Was ist eine Extension? Begriffsklärung? Welche Browser? Grober Aufbau, verwendete Sprache, etc.</w:t>
+      </w:r>
+    </w:p>
+    <w:p>
+      <w:pPr>
+        <w:ind w:left="1410"/>
+      </w:pPr>
+      <w:r>
+        <w:t xml:space="preserve">Unter einer Extension versteht man ein Programm, welches den Browser </w:t>
+      </w:r>
+      <w:r>
+        <w:t>um</w:t>
+      </w:r>
+      <w:r>
+        <w:t xml:space="preserve"> </w:t>
+      </w:r>
+      <w:r>
+        <w:t xml:space="preserve">neue </w:t>
+      </w:r>
+      <w:r>
+        <w:t xml:space="preserve">Funktionen </w:t>
+      </w:r>
+      <w:r>
+        <w:t>ergänzt</w:t>
+      </w:r>
+      <w:r>
+        <w:t xml:space="preserve">. Durch </w:t>
+      </w:r>
+      <w:r>
+        <w:t xml:space="preserve">eigene Oberflächen oder Manipulation der Website erleichtern diese Erweiterungen das Nutzen </w:t>
+      </w:r>
+      <w:proofErr w:type="gramStart"/>
+      <w:r>
+        <w:t>des Browser</w:t>
+      </w:r>
+      <w:proofErr w:type="gramEnd"/>
+      <w:r>
+        <w:t xml:space="preserve">. </w:t>
+      </w:r>
+    </w:p>
+    <w:p>
+      <w:pPr>
+        <w:ind w:left="1410"/>
+      </w:pPr>
+      <w:r>
+        <w:t xml:space="preserve">Im Gegensatz zu Plug-Ins </w:t>
+      </w:r>
+      <w:r>
+        <w:t xml:space="preserve">haben </w:t>
+      </w:r>
+      <w:proofErr w:type="spellStart"/>
+      <w:r>
+        <w:t>Extensions</w:t>
+      </w:r>
+      <w:proofErr w:type="spellEnd"/>
+      <w:r>
+        <w:t xml:space="preserve"> Zugriff auf Browser-spezielle Funktionen und sind in der Lage über die Webseite hinaus zu agieren. Plug-Ins werden direkt in eine Webseite eingebettet und sind auf diese beschränkt. Der Oberbegriff „Add-on“ wird heutzutage Hauptsächlich als Synonym für Extension verwendet.</w:t>
+      </w:r>
+    </w:p>
+    <w:p>
+      <w:pPr>
+        <w:ind w:left="1410"/>
+      </w:pPr>
+      <w:r>
+        <w:t xml:space="preserve">Jeder größere Browser stellt eine Plattform zur Verfügung auf denen </w:t>
+      </w:r>
+      <w:proofErr w:type="spellStart"/>
+      <w:r>
+        <w:t>Extensions</w:t>
+      </w:r>
+      <w:proofErr w:type="spellEnd"/>
+      <w:r>
+        <w:t xml:space="preserve"> angeboten </w:t>
+      </w:r>
+      <w:r>
+        <w:t xml:space="preserve">und installiert </w:t>
+      </w:r>
+      <w:r>
+        <w:t>werden können. In der Regel sind Diese kostenlos</w:t>
+      </w:r>
+      <w:r>
+        <w:t>. Können auch von außerhalb installiert werden zu Entwicklungszwecken oder wenn nicht auf der Plattform angeboten.</w:t>
+      </w:r>
+    </w:p>
+    <w:p>
+      <w:pPr>
+        <w:ind w:left="1410"/>
+      </w:pPr>
+      <w:proofErr w:type="spellStart"/>
+      <w:r>
+        <w:t>Extensions</w:t>
+      </w:r>
+      <w:proofErr w:type="spellEnd"/>
+      <w:r>
+        <w:t xml:space="preserve"> werden in HTML, JavaScript und CSS implementiert. Dabei können alle Bibliotheken verwendet werden, welche den Browserstandards für </w:t>
+      </w:r>
+      <w:proofErr w:type="spellStart"/>
+      <w:r>
+        <w:t>Extensions</w:t>
+      </w:r>
+      <w:proofErr w:type="spellEnd"/>
+      <w:r>
+        <w:t xml:space="preserve"> entsprechen.</w:t>
+      </w:r>
+      <w:r>
+        <w:t xml:space="preserve"> Kapitel 2.3.2 befasst sich genauer damit, welche Bedingungen für diese Bibliotheken in Google Chrome gelten.</w:t>
+      </w:r>
+    </w:p>
+    <w:p>
+      <w:pPr>
+        <w:ind w:left="1410"/>
+      </w:pPr>
+      <w:r>
+        <w:t xml:space="preserve">Bekannte Beispiele sind Werbeblock wie </w:t>
+      </w:r>
+      <w:proofErr w:type="spellStart"/>
+      <w:r>
+        <w:t>UBlock</w:t>
+      </w:r>
+      <w:proofErr w:type="spellEnd"/>
+      <w:r>
+        <w:t xml:space="preserve"> Origin und VPN-Anwendungen wie Hola.</w:t>
+      </w:r>
+    </w:p>
+    <w:p/>
+    <w:p>
+      <w:r>
+        <w:tab/>
+        <w:t xml:space="preserve">Vergleichbare </w:t>
+      </w:r>
+      <w:proofErr w:type="spellStart"/>
+      <w:r>
+        <w:t>Extensions</w:t>
+      </w:r>
+      <w:proofErr w:type="spellEnd"/>
+      <w:r>
+        <w:t>:</w:t>
+      </w:r>
+    </w:p>
+    <w:p>
+      <w:r>
+        <w:tab/>
+      </w:r>
+      <w:r>
+        <w:tab/>
+      </w:r>
+      <w:r>
+        <w:t>Datum 13.3, Dauer ca. 5h</w:t>
+      </w:r>
+    </w:p>
+    <w:p>
+      <w:pPr>
+        <w:ind w:left="1416"/>
+      </w:pPr>
+      <w:r>
+        <w:t xml:space="preserve">Gesucht wurde nach einer Extension die auf </w:t>
+      </w:r>
+      <w:proofErr w:type="gramStart"/>
+      <w:r>
+        <w:t>der Play</w:t>
+      </w:r>
+      <w:proofErr w:type="gramEnd"/>
+      <w:r>
+        <w:t xml:space="preserve"> Store Seite den Nutzer datenschutzrelevante Informationen zu den angebotenen Apps liefert, Eine Datenschutzwertung im Playstore vergibt oder den Nutzer Apps nach Berechtigungen die Apps vorschlägt.</w:t>
+      </w:r>
+    </w:p>
+    <w:p>
+      <w:pPr>
+        <w:ind w:left="1416"/>
+      </w:pPr>
+      <w:proofErr w:type="spellStart"/>
+      <w:r>
+        <w:t>Extensions</w:t>
+      </w:r>
+      <w:proofErr w:type="spellEnd"/>
+      <w:r>
+        <w:t xml:space="preserve"> w</w:t>
+      </w:r>
+      <w:r>
+        <w:t>e</w:t>
+      </w:r>
+      <w:r>
+        <w:t>rden nach ihrer K</w:t>
+      </w:r>
+      <w:r>
+        <w:t xml:space="preserve">urzbeschreibung in den Suchergebnissen überprüft und bei nicht eindeutig Aufgabenbeschreibung die Infoseite </w:t>
+      </w:r>
+      <w:proofErr w:type="gramStart"/>
+      <w:r>
+        <w:t>aufgerufen(</w:t>
+      </w:r>
+      <w:proofErr w:type="gramEnd"/>
+      <w:r>
+        <w:t>Bsp. Safe.ad im Web Store „</w:t>
+      </w:r>
+      <w:proofErr w:type="spellStart"/>
+      <w:r>
+        <w:t>ecosystem</w:t>
+      </w:r>
+      <w:proofErr w:type="spellEnd"/>
+      <w:r>
+        <w:t>“).Nur deutsche und englische  Ergebnisse werden berücksichtigt.</w:t>
+      </w:r>
+    </w:p>
+    <w:p>
+      <w:pPr>
+        <w:ind w:left="1416"/>
+      </w:pPr>
+    </w:p>
+    <w:p>
+      <w:pPr>
+        <w:ind w:left="1416"/>
+      </w:pPr>
+      <w:r>
+        <w:t xml:space="preserve">Die Recherche hat ergeben, dass unter den genannten Suchkriterien keine Chrome oder Firefox Extension gefunden wurde </w:t>
+      </w:r>
+      <w:proofErr w:type="gramStart"/>
+      <w:r>
+        <w:t>die Aufgabenbereich</w:t>
+      </w:r>
+      <w:proofErr w:type="gramEnd"/>
+      <w:r>
+        <w:t xml:space="preserve"> der geplanten Extension abdeckt. Einige aufgeführte Beispiele implementieren einen Teil der geplanten Funktion (Umsortierung, Tracker checken</w:t>
+      </w:r>
+      <w:proofErr w:type="gramStart"/>
+      <w:r>
+        <w:t>) ,</w:t>
+      </w:r>
+      <w:proofErr w:type="gramEnd"/>
+      <w:r>
+        <w:t xml:space="preserve"> aber keine Extension erfüllt alle gewünschten Aufgaben.</w:t>
+      </w:r>
+    </w:p>
+    <w:p>
+      <w:pPr>
+        <w:ind w:left="1416"/>
+      </w:pPr>
+    </w:p>
+    <w:p>
+      <w:pPr>
+        <w:ind w:left="1413"/>
+        <w:rPr>
+          <w:lang w:val="en-US"/>
+        </w:rPr>
+      </w:pPr>
+      <w:r>
+        <w:rPr>
+          <w:lang w:val="en-US"/>
+        </w:rPr>
+        <w:lastRenderedPageBreak/>
+        <w:t>Platform: Web Store von Google Chrome:</w:t>
+      </w:r>
+      <w:r>
+        <w:rPr>
+          <w:lang w:val="en-US"/>
+        </w:rPr>
+        <w:br/>
+      </w:r>
+      <w:r>
+        <w:rPr>
+          <w:lang w:val="en-US"/>
+        </w:rPr>
+        <w:tab/>
+      </w:r>
+    </w:p>
+    <w:p>
+      <w:pPr>
+        <w:ind w:left="2118"/>
+      </w:pPr>
+      <w:r>
+        <w:t>Suchwörter: “save”,”</w:t>
+      </w:r>
+      <w:proofErr w:type="spellStart"/>
+      <w:r>
+        <w:t>safety</w:t>
+      </w:r>
+      <w:proofErr w:type="spellEnd"/>
+      <w:r>
+        <w:t>”, “</w:t>
+      </w:r>
+      <w:proofErr w:type="spellStart"/>
+      <w:r>
+        <w:t>play</w:t>
+      </w:r>
+      <w:proofErr w:type="spellEnd"/>
+      <w:r>
+        <w:t xml:space="preserve"> </w:t>
+      </w:r>
+      <w:proofErr w:type="spellStart"/>
+      <w:r>
+        <w:t>store</w:t>
+      </w:r>
+      <w:proofErr w:type="spellEnd"/>
+      <w:r>
+        <w:t>”, “</w:t>
+      </w:r>
+      <w:proofErr w:type="spellStart"/>
+      <w:r>
+        <w:t>privacy</w:t>
+      </w:r>
+      <w:proofErr w:type="spellEnd"/>
+      <w:r>
+        <w:t>”,</w:t>
+      </w:r>
+      <w:r>
+        <w:t>“check“,</w:t>
+      </w:r>
+      <w:r>
+        <w:t xml:space="preserve"> “</w:t>
+      </w:r>
+      <w:proofErr w:type="spellStart"/>
+      <w:r>
+        <w:t>berechtigung</w:t>
+      </w:r>
+      <w:proofErr w:type="spellEnd"/>
+      <w:r>
+        <w:t>”, “</w:t>
+      </w:r>
+      <w:proofErr w:type="spellStart"/>
+      <w:r>
+        <w:t>permission</w:t>
+      </w:r>
+      <w:proofErr w:type="spellEnd"/>
+      <w:r>
+        <w:t>” und dere</w:t>
+      </w:r>
+      <w:r>
+        <w:t>n Kombinationen ergaben keine Ergebnisse.</w:t>
+      </w:r>
+    </w:p>
+    <w:p/>
+    <w:p>
+      <w:pPr>
+        <w:ind w:left="1413"/>
+      </w:pPr>
+      <w:r>
+        <w:t xml:space="preserve">Plattform: </w:t>
+      </w:r>
+      <w:proofErr w:type="spellStart"/>
+      <w:r>
+        <w:t>Github</w:t>
+      </w:r>
+      <w:proofErr w:type="spellEnd"/>
+      <w:r>
+        <w:br/>
+      </w:r>
+      <w:r>
+        <w:tab/>
+      </w:r>
+    </w:p>
+    <w:p>
+      <w:pPr>
+        <w:ind w:left="2118"/>
+      </w:pPr>
+      <w:proofErr w:type="spellStart"/>
+      <w:r>
+        <w:t>Extensions</w:t>
+      </w:r>
+      <w:proofErr w:type="spellEnd"/>
+      <w:r>
+        <w:t xml:space="preserve"> im </w:t>
+      </w:r>
+      <w:proofErr w:type="spellStart"/>
+      <w:r>
+        <w:t>topic</w:t>
+      </w:r>
+      <w:proofErr w:type="spellEnd"/>
+      <w:r>
+        <w:t xml:space="preserve"> Chrome-</w:t>
+      </w:r>
+      <w:proofErr w:type="spellStart"/>
+      <w:r>
+        <w:t>Extensions</w:t>
+      </w:r>
+      <w:proofErr w:type="spellEnd"/>
+      <w:r>
+        <w:t>:</w:t>
+      </w:r>
+      <w:r>
+        <w:br/>
+      </w:r>
+      <w:hyperlink r:id="rId5" w:history="1">
+        <w:r>
+          <w:rPr>
+            <w:rStyle w:val="Hyperlink"/>
+          </w:rPr>
+          <w:t>https://github.com/topics/chrome-extension</w:t>
+        </w:r>
+      </w:hyperlink>
+    </w:p>
+    <w:p>
+      <w:pPr>
+        <w:ind w:left="2118"/>
+        <w:rPr>
+          <w:lang w:val="en-US"/>
+        </w:rPr>
+      </w:pPr>
+      <w:r>
+        <w:rPr>
+          <w:lang w:val="en-US"/>
+        </w:rPr>
+        <w:t>„play store“, „app“, „permission“, „safety“ , „save</w:t>
+      </w:r>
+      <w:r>
+        <w:rPr>
+          <w:lang w:val="en-US"/>
+        </w:rPr>
+        <w:t>”</w:t>
+      </w:r>
+      <w:r>
+        <w:rPr>
+          <w:lang w:val="en-US"/>
+        </w:rPr>
+        <w:t xml:space="preserve"> </w:t>
+      </w:r>
+      <w:proofErr w:type="spellStart"/>
+      <w:r>
+        <w:rPr>
+          <w:lang w:val="en-US"/>
+        </w:rPr>
+        <w:t>keine</w:t>
+      </w:r>
+      <w:proofErr w:type="spellEnd"/>
+      <w:r>
+        <w:rPr>
+          <w:lang w:val="en-US"/>
+        </w:rPr>
+        <w:t xml:space="preserve"> </w:t>
+      </w:r>
+      <w:proofErr w:type="spellStart"/>
+      <w:r>
+        <w:rPr>
+          <w:lang w:val="en-US"/>
+        </w:rPr>
+        <w:t>Ergebnisse</w:t>
+      </w:r>
+      <w:proofErr w:type="spellEnd"/>
+      <w:r>
+        <w:rPr>
+          <w:lang w:val="en-US"/>
+        </w:rPr>
+        <w:t>.</w:t>
+      </w:r>
+      <w:r>
+        <w:rPr>
+          <w:lang w:val="en-US"/>
+        </w:rPr>
+        <w:br/>
+      </w:r>
+      <w:r>
+        <w:rPr>
+          <w:lang w:val="en-US"/>
+        </w:rPr>
+        <w:t xml:space="preserve">„privacy“: 1 </w:t>
+      </w:r>
+      <w:proofErr w:type="spellStart"/>
+      <w:r>
+        <w:rPr>
+          <w:lang w:val="en-US"/>
+        </w:rPr>
+        <w:t>Ergebnis</w:t>
+      </w:r>
+      <w:proofErr w:type="spellEnd"/>
+      <w:r>
+        <w:rPr>
+          <w:lang w:val="en-US"/>
+        </w:rPr>
+        <w:t>:</w:t>
+      </w:r>
+      <w:r>
+        <w:rPr>
+          <w:lang w:val="en-US"/>
+        </w:rPr>
+        <w:br/>
+      </w:r>
+      <w:r>
+        <w:rPr>
+          <w:lang w:val="en-US"/>
+        </w:rPr>
+        <w:tab/>
+      </w:r>
+      <w:r>
+        <w:rPr>
+          <w:lang w:val="en-US"/>
+        </w:rPr>
+        <w:tab/>
+      </w:r>
+      <w:hyperlink r:id="rId6" w:history="1">
+        <w:r>
+          <w:rPr>
+            <w:rStyle w:val="Hyperlink"/>
+            <w:lang w:val="en-US"/>
+          </w:rPr>
+          <w:t>https://github.com/FacettsOpen/exodify</w:t>
+        </w:r>
+      </w:hyperlink>
+      <w:r>
+        <w:rPr>
+          <w:lang w:val="en-US"/>
+        </w:rPr>
+        <w:br/>
+      </w:r>
+      <w:r>
+        <w:rPr>
+          <w:lang w:val="en-US"/>
+        </w:rPr>
+        <w:tab/>
+      </w:r>
+      <w:r>
+        <w:rPr>
+          <w:lang w:val="en-US"/>
+        </w:rPr>
+        <w:tab/>
+      </w:r>
+      <w:proofErr w:type="spellStart"/>
+      <w:r>
+        <w:rPr>
+          <w:lang w:val="en-US"/>
+        </w:rPr>
+        <w:t>Prüft</w:t>
+      </w:r>
+      <w:proofErr w:type="spellEnd"/>
+      <w:r>
+        <w:rPr>
+          <w:lang w:val="en-US"/>
+        </w:rPr>
+        <w:t xml:space="preserve"> App auf Tr</w:t>
+      </w:r>
+      <w:r>
+        <w:rPr>
+          <w:lang w:val="en-US"/>
+        </w:rPr>
+        <w:t>acker</w:t>
+      </w:r>
+    </w:p>
+    <w:p>
+      <w:pPr>
+        <w:ind w:left="2118"/>
+        <w:rPr>
+          <w:lang w:val="en-US"/>
+        </w:rPr>
+      </w:pPr>
+    </w:p>
+    <w:p>
+      <w:pPr>
+        <w:ind w:left="1413"/>
+      </w:pPr>
+      <w:r>
+        <w:rPr>
+          <w:lang w:val="en-US"/>
+        </w:rPr>
+        <w:tab/>
+      </w:r>
+      <w:r>
+        <w:t>In der Gesamtsuche mit S</w:t>
+      </w:r>
+      <w:r>
+        <w:t>chlagwort „</w:t>
+      </w:r>
+      <w:proofErr w:type="spellStart"/>
+      <w:r>
+        <w:t>chrome</w:t>
+      </w:r>
+      <w:proofErr w:type="spellEnd"/>
+      <w:r>
+        <w:t xml:space="preserve"> </w:t>
+      </w:r>
+      <w:proofErr w:type="spellStart"/>
+      <w:r>
+        <w:t>extension</w:t>
+      </w:r>
+      <w:proofErr w:type="spellEnd"/>
+      <w:r>
+        <w:t xml:space="preserve">“ + </w:t>
+      </w:r>
+      <w:r>
+        <w:t>„</w:t>
+      </w:r>
+      <w:proofErr w:type="spellStart"/>
+      <w:r>
+        <w:t>play</w:t>
+      </w:r>
+      <w:proofErr w:type="spellEnd"/>
+      <w:r>
+        <w:t xml:space="preserve"> </w:t>
+      </w:r>
+      <w:proofErr w:type="spellStart"/>
+      <w:r>
+        <w:t>store</w:t>
+      </w:r>
+      <w:proofErr w:type="spellEnd"/>
+      <w:proofErr w:type="gramStart"/>
+      <w:r>
+        <w:t>“,:</w:t>
+      </w:r>
+      <w:proofErr w:type="gramEnd"/>
+      <w:r>
+        <w:t xml:space="preserve"> keine Ergebnisse</w:t>
+      </w:r>
+    </w:p>
+    <w:p>
+      <w:pPr>
+        <w:ind w:left="2118"/>
+        <w:rPr>
+          <w:b/>
+        </w:rPr>
+      </w:pPr>
+      <w:r>
+        <w:rPr>
+          <w:b/>
+        </w:rPr>
+        <w:t>„</w:t>
+      </w:r>
+      <w:proofErr w:type="spellStart"/>
+      <w:r>
+        <w:rPr>
+          <w:b/>
+        </w:rPr>
+        <w:t>store</w:t>
+      </w:r>
+      <w:proofErr w:type="spellEnd"/>
+      <w:r>
+        <w:rPr>
+          <w:b/>
+        </w:rPr>
+        <w:t>“ 3 Ergebnisse:</w:t>
+      </w:r>
+      <w:r>
+        <w:rPr>
+          <w:b/>
+        </w:rPr>
+        <w:br/>
+        <w:t>(prüft auf mangelhafte apps/extensions)</w:t>
+      </w:r>
+      <w:hyperlink r:id="rId7" w:history="1">
+        <w:r>
+          <w:rPr>
+            <w:rStyle w:val="Hyperlink"/>
+            <w:b/>
+          </w:rPr>
+          <w:t>https://github.com/uku/malicious-chrome-extensions</w:t>
+        </w:r>
+      </w:hyperlink>
+      <w:r>
+        <w:rPr>
+          <w:b/>
+        </w:rPr>
+        <w:br/>
+        <w:t xml:space="preserve">(crawlt </w:t>
+      </w:r>
+      <w:proofErr w:type="spellStart"/>
+      <w:r>
+        <w:rPr>
+          <w:b/>
+        </w:rPr>
+        <w:t>extensions</w:t>
+      </w:r>
+      <w:proofErr w:type="spellEnd"/>
+      <w:r>
+        <w:rPr>
+          <w:b/>
+        </w:rPr>
+        <w:t xml:space="preserve"> aus dem </w:t>
+      </w:r>
+      <w:proofErr w:type="spellStart"/>
+      <w:r>
+        <w:rPr>
+          <w:b/>
+        </w:rPr>
+        <w:t>web</w:t>
+      </w:r>
+      <w:proofErr w:type="spellEnd"/>
+      <w:r>
+        <w:rPr>
+          <w:b/>
+        </w:rPr>
+        <w:t xml:space="preserve"> </w:t>
+      </w:r>
+      <w:proofErr w:type="spellStart"/>
+      <w:r>
+        <w:rPr>
+          <w:b/>
+        </w:rPr>
+        <w:t>store</w:t>
+      </w:r>
+      <w:proofErr w:type="spellEnd"/>
+      <w:r>
+        <w:rPr>
+          <w:b/>
+        </w:rPr>
+        <w:t>)</w:t>
+      </w:r>
+      <w:hyperlink r:id="rId8" w:history="1">
+        <w:r>
+          <w:rPr>
+            <w:rStyle w:val="Hyperlink"/>
+            <w:b/>
+          </w:rPr>
+          <w:t>https://github.com/logicalhacking/ExtensionCrawler</w:t>
+        </w:r>
+      </w:hyperlink>
+      <w:r>
+        <w:rPr>
+          <w:rStyle w:val="Hyperlink"/>
+          <w:b/>
+        </w:rPr>
+        <w:br/>
+        <w:t>(sortiert den Store neu)</w:t>
+      </w:r>
+      <w:r>
+        <w:rPr>
+          <w:b/>
+        </w:rPr>
+        <w:t>https://github.com/mathewilson/chromext-play-store-sorter</w:t>
+      </w:r>
+      <w:r>
+        <w:rPr>
+          <w:b/>
+        </w:rPr>
+        <w:br/>
+      </w:r>
+    </w:p>
+    <w:p>
+      <w:pPr>
+        <w:ind w:left="1413"/>
+        <w:rPr>
+          <w:b/>
+        </w:rPr>
+      </w:pPr>
+      <w:r>
+        <w:rPr>
+          <w:b/>
+        </w:rPr>
+        <w:t xml:space="preserve">Plattform: Firefox </w:t>
+      </w:r>
+      <w:proofErr w:type="spellStart"/>
+      <w:r>
+        <w:rPr>
+          <w:b/>
+        </w:rPr>
+        <w:t>addons</w:t>
+      </w:r>
+      <w:proofErr w:type="spellEnd"/>
+      <w:r>
+        <w:rPr>
+          <w:b/>
+        </w:rPr>
+        <w:br/>
+      </w:r>
+      <w:r>
+        <w:rPr>
+          <w:b/>
+        </w:rPr>
+        <w:br/>
+      </w:r>
+      <w:r>
+        <w:rPr>
+          <w:b/>
+        </w:rPr>
+        <w:tab/>
+        <w:t xml:space="preserve">gleiche </w:t>
+      </w:r>
+      <w:proofErr w:type="spellStart"/>
+      <w:r>
+        <w:rPr>
+          <w:b/>
+        </w:rPr>
+        <w:t>Suchbegrife</w:t>
+      </w:r>
+      <w:proofErr w:type="spellEnd"/>
+      <w:r>
+        <w:rPr>
+          <w:b/>
+        </w:rPr>
+        <w:t>, keine Ergebnisse</w:t>
+      </w:r>
+    </w:p>
+    <w:p>
+      <w:pPr>
+        <w:ind w:left="1416"/>
+      </w:pPr>
+    </w:p>
+    <w:p/>
+    <w:p>
+      <w:r>
+        <w:tab/>
+      </w:r>
+      <w:r>
+        <w:tab/>
+        <w:t xml:space="preserve">Suchablauf, </w:t>
+      </w:r>
+      <w:proofErr w:type="spellStart"/>
+      <w:r>
+        <w:t>kriterien</w:t>
+      </w:r>
+      <w:proofErr w:type="spellEnd"/>
+      <w:r>
+        <w:t xml:space="preserve"> „vergleichbar“, Ergebnisse Abtrennung</w:t>
+      </w:r>
+      <w:r>
+        <w:t xml:space="preserve"> VORHER PGUARD?!</w:t>
+      </w:r>
+    </w:p>
+    <w:p>
+      <w:r>
+        <w:tab/>
+      </w:r>
+      <w:r>
+        <w:t>Vergleich führender Browser:</w:t>
+      </w:r>
+    </w:p>
+    <w:p>
+      <w:pPr>
+        <w:ind w:left="1410"/>
       </w:pPr>
       <w:r>
         <w:t xml:space="preserve">Vorauswahl durch Marktanteile. Eigenschaften einzelner Browser. Ausschlusskriterien. Entscheidung der Auswahl. </w:t>
@@ -1051,6 +1698,7 @@
     </w:p>
     <w:p>
       <w:r>
+        <w:lastRenderedPageBreak/>
         <w:tab/>
       </w:r>
       <w:r>
@@ -1072,225 +1720,225 @@
     </w:p>
     <w:p>
       <w:r>
+        <w:tab/>
+      </w:r>
+      <w:r>
+        <w:tab/>
+      </w:r>
+      <w:proofErr w:type="spellStart"/>
+      <w:r>
+        <w:t>Policies</w:t>
+      </w:r>
+      <w:proofErr w:type="spellEnd"/>
+      <w:r>
+        <w:t xml:space="preserve"> von Google Chrome, </w:t>
+      </w:r>
+      <w:proofErr w:type="spellStart"/>
+      <w:r>
+        <w:t>Developing</w:t>
+      </w:r>
+      <w:proofErr w:type="spellEnd"/>
+      <w:r>
+        <w:t>. Einsatz.</w:t>
+      </w:r>
+    </w:p>
+    <w:p>
+      <w:r>
+        <w:tab/>
+        <w:t>Funktionsumfang</w:t>
+      </w:r>
+      <w:r>
+        <w:t>:</w:t>
+      </w:r>
+      <w:r>
+        <w:br/>
+      </w:r>
+      <w:r>
+        <w:tab/>
+      </w:r>
+      <w:r>
+        <w:tab/>
+        <w:t>Anforderungen an die Extension. Browserspezifische Limitierungen?</w:t>
+      </w:r>
+    </w:p>
+    <w:p>
+      <w:r>
+        <w:tab/>
+        <w:t>Darstellung</w:t>
+      </w:r>
+      <w:r>
+        <w:t>:</w:t>
+      </w:r>
+    </w:p>
+    <w:p>
+      <w:r>
+        <w:tab/>
+      </w:r>
+      <w:r>
+        <w:tab/>
+        <w:t>??</w:t>
+      </w:r>
+    </w:p>
+    <w:p/>
+    <w:p>
+      <w:r>
+        <w:t>Caching-Methoden:</w:t>
+      </w:r>
+    </w:p>
+    <w:p>
+      <w:r>
+        <w:tab/>
+        <w:t>Welche Rolle spielt die Performance?</w:t>
+      </w:r>
+    </w:p>
+    <w:p>
+      <w:r>
+        <w:tab/>
+      </w:r>
+      <w:r>
+        <w:tab/>
+        <w:t>Ladezeiten. Nutzerfreundlichkeit. Entlastung der Server</w:t>
+      </w:r>
+    </w:p>
+    <w:p>
+      <w:r>
+        <w:tab/>
+        <w:t>Verwendete Methoden:</w:t>
+      </w:r>
+    </w:p>
+    <w:p>
+      <w:r>
+        <w:tab/>
+      </w:r>
+      <w:r>
+        <w:tab/>
+        <w:t>Auflistung Browser und ihre Methoden/APIs.</w:t>
+      </w:r>
+    </w:p>
+    <w:p/>
+    <w:p/>
+    <w:p/>
+    <w:p>
+      <w:r>
+        <w:t>HAUPTTEIL:</w:t>
+      </w:r>
+    </w:p>
+    <w:p>
+      <w:r>
+        <w:t>Erläuterungen der Aufgabenstellungen:</w:t>
+      </w:r>
+      <w:r>
+        <w:tab/>
+      </w:r>
+    </w:p>
+    <w:p>
+      <w:r>
+        <w:tab/>
+        <w:t xml:space="preserve">Aufschlüsseln. Aufgabe </w:t>
+      </w:r>
+      <w:proofErr w:type="gramStart"/>
+      <w:r>
+        <w:t>1 :</w:t>
+      </w:r>
+      <w:proofErr w:type="gramEnd"/>
+      <w:r>
+        <w:t xml:space="preserve"> Eingehen auf </w:t>
+      </w:r>
+      <w:proofErr w:type="spellStart"/>
+      <w:r>
+        <w:t>PGuard</w:t>
+      </w:r>
+      <w:proofErr w:type="spellEnd"/>
+      <w:r>
+        <w:t>. Reihenfolge.</w:t>
+      </w:r>
+    </w:p>
+    <w:p>
+      <w:r>
+        <w:tab/>
+        <w:t>Aufgabe 2: Art der Evaluierung. Ablauf</w:t>
+      </w:r>
+    </w:p>
+    <w:p/>
+    <w:p>
+      <w:r>
+        <w:t>Aufgabe 1:</w:t>
+      </w:r>
+    </w:p>
+    <w:p>
+      <w:r>
+        <w:tab/>
+        <w:t>Nutzungsszenarien:</w:t>
+      </w:r>
+    </w:p>
+    <w:p>
+      <w:r>
+        <w:tab/>
+      </w:r>
+      <w:r>
+        <w:tab/>
+        <w:t>Genaue Erwartungen. Wie umgesetzt?</w:t>
+      </w:r>
+    </w:p>
+    <w:p>
+      <w:r>
+        <w:tab/>
+        <w:t>Programmaufbau:</w:t>
+      </w:r>
+    </w:p>
+    <w:p>
+      <w:r>
+        <w:tab/>
+      </w:r>
+      <w:r>
+        <w:tab/>
+      </w:r>
+      <w:proofErr w:type="spellStart"/>
+      <w:r>
+        <w:t>Permissions</w:t>
+      </w:r>
+      <w:proofErr w:type="spellEnd"/>
+      <w:r>
+        <w:t xml:space="preserve"> + Verwendung. Einzelne Dateien Ordnerstruktur, …</w:t>
+      </w:r>
+    </w:p>
+    <w:p>
+      <w:r>
+        <w:tab/>
+      </w:r>
+      <w:r>
+        <w:tab/>
+        <w:t>Teile der Logik (Funktionen?)</w:t>
+      </w:r>
+    </w:p>
+    <w:p>
+      <w:r>
+        <w:tab/>
+      </w:r>
+      <w:r>
+        <w:tab/>
+        <w:t>Funktionsablauf</w:t>
+      </w:r>
+    </w:p>
+    <w:p>
+      <w:r>
+        <w:tab/>
+        <w:t xml:space="preserve">Ergebnis: </w:t>
+      </w:r>
+    </w:p>
+    <w:p>
+      <w:r>
+        <w:tab/>
+      </w:r>
+      <w:r>
+        <w:tab/>
+        <w:t>Was kann das Programm am Ende. Wo finde ich was? Bilder…</w:t>
+      </w:r>
+    </w:p>
+    <w:p>
+      <w:r>
         <w:lastRenderedPageBreak/>
         <w:tab/>
-      </w:r>
-      <w:r>
-        <w:tab/>
-      </w:r>
-      <w:proofErr w:type="spellStart"/>
-      <w:r>
-        <w:t>Policies</w:t>
-      </w:r>
-      <w:proofErr w:type="spellEnd"/>
-      <w:r>
-        <w:t xml:space="preserve"> von Google Chrome, </w:t>
-      </w:r>
-      <w:proofErr w:type="spellStart"/>
-      <w:r>
-        <w:t>Developing</w:t>
-      </w:r>
-      <w:proofErr w:type="spellEnd"/>
-      <w:r>
-        <w:t>. Einsatz.</w:t>
-      </w:r>
-    </w:p>
-    <w:p>
-      <w:r>
-        <w:tab/>
-        <w:t>Funktionsumfang</w:t>
-      </w:r>
-      <w:r>
-        <w:t>:</w:t>
-      </w:r>
-      <w:r>
-        <w:br/>
-      </w:r>
-      <w:r>
-        <w:tab/>
-      </w:r>
-      <w:r>
-        <w:tab/>
-        <w:t>Anforderungen an die Extension. Browserspezifische Limitierungen?</w:t>
-      </w:r>
-    </w:p>
-    <w:p>
-      <w:r>
-        <w:tab/>
-        <w:t>Darstellung</w:t>
-      </w:r>
-      <w:r>
-        <w:t>:</w:t>
-      </w:r>
-    </w:p>
-    <w:p>
-      <w:r>
-        <w:tab/>
-      </w:r>
-      <w:r>
-        <w:tab/>
-        <w:t>??</w:t>
-      </w:r>
-    </w:p>
-    <w:p/>
-    <w:p>
-      <w:r>
-        <w:t>Caching-Methoden:</w:t>
-      </w:r>
-    </w:p>
-    <w:p>
-      <w:r>
-        <w:tab/>
-        <w:t>Welche Rolle spielt die Performance?</w:t>
-      </w:r>
-    </w:p>
-    <w:p>
-      <w:r>
-        <w:tab/>
-      </w:r>
-      <w:r>
-        <w:tab/>
-        <w:t>Ladezeiten. Nutzerfreundlichkeit. Entlastung der Server</w:t>
-      </w:r>
-    </w:p>
-    <w:p>
-      <w:r>
-        <w:tab/>
-        <w:t>Verwendete Methoden:</w:t>
-      </w:r>
-    </w:p>
-    <w:p>
-      <w:r>
-        <w:tab/>
-      </w:r>
-      <w:r>
-        <w:tab/>
-        <w:t>Auflistung Browser und ihre Methoden/APIs.</w:t>
-      </w:r>
-    </w:p>
-    <w:p/>
-    <w:p/>
-    <w:p/>
-    <w:p>
-      <w:r>
-        <w:t>HAUPTTEIL:</w:t>
-      </w:r>
-    </w:p>
-    <w:p>
-      <w:r>
-        <w:t>Erläuterungen der Aufgabenstellungen:</w:t>
-      </w:r>
-      <w:r>
-        <w:tab/>
-      </w:r>
-    </w:p>
-    <w:p>
-      <w:r>
-        <w:tab/>
-        <w:t xml:space="preserve">Aufschlüsseln. Aufgabe </w:t>
-      </w:r>
-      <w:proofErr w:type="gramStart"/>
-      <w:r>
-        <w:t>1 :</w:t>
-      </w:r>
-      <w:proofErr w:type="gramEnd"/>
-      <w:r>
-        <w:t xml:space="preserve"> Eingehen auf </w:t>
-      </w:r>
-      <w:proofErr w:type="spellStart"/>
-      <w:r>
-        <w:t>PGuard</w:t>
-      </w:r>
-      <w:proofErr w:type="spellEnd"/>
-      <w:r>
-        <w:t>. Reihenfolge.</w:t>
-      </w:r>
-    </w:p>
-    <w:p>
-      <w:r>
-        <w:tab/>
-        <w:t>Aufgabe 2: Art der Evaluierung. Ablauf</w:t>
-      </w:r>
-    </w:p>
-    <w:p/>
-    <w:p>
-      <w:r>
-        <w:t>Aufgabe 1:</w:t>
-      </w:r>
-    </w:p>
-    <w:p>
-      <w:r>
-        <w:tab/>
-        <w:t>Nutzungsszenarien:</w:t>
-      </w:r>
-    </w:p>
-    <w:p>
-      <w:r>
-        <w:tab/>
-      </w:r>
-      <w:r>
-        <w:tab/>
-        <w:t>Genaue Erwartungen. Wie umgesetzt?</w:t>
-      </w:r>
-    </w:p>
-    <w:p>
-      <w:r>
-        <w:tab/>
-        <w:t>Programmaufbau:</w:t>
-      </w:r>
-    </w:p>
-    <w:p>
-      <w:r>
-        <w:tab/>
-      </w:r>
-      <w:r>
-        <w:tab/>
-      </w:r>
-      <w:proofErr w:type="spellStart"/>
-      <w:r>
-        <w:t>Permissions</w:t>
-      </w:r>
-      <w:proofErr w:type="spellEnd"/>
-      <w:r>
-        <w:t xml:space="preserve"> + Verwendung. Einzelne Dateien Ordnerstruktur, …</w:t>
-      </w:r>
-    </w:p>
-    <w:p>
-      <w:r>
-        <w:tab/>
-      </w:r>
-      <w:r>
-        <w:tab/>
-        <w:t>Teile der Logik (Funktionen?)</w:t>
-      </w:r>
-    </w:p>
-    <w:p>
-      <w:r>
-        <w:tab/>
-      </w:r>
-      <w:r>
-        <w:tab/>
-        <w:t>Funktionsablauf</w:t>
-      </w:r>
-    </w:p>
-    <w:p>
-      <w:r>
-        <w:tab/>
-        <w:t xml:space="preserve">Ergebnis: </w:t>
-      </w:r>
-    </w:p>
-    <w:p>
-      <w:r>
-        <w:tab/>
-      </w:r>
-      <w:r>
-        <w:tab/>
-        <w:t>Was kann das Programm am Ende. Wo finde ich was? Bilder…</w:t>
-      </w:r>
-    </w:p>
-    <w:p>
-      <w:r>
-        <w:tab/>
         <w:t>Diskussion:</w:t>
       </w:r>
     </w:p>
@@ -1311,7 +1959,6 @@
     </w:p>
     <w:p>
       <w:r>
-        <w:lastRenderedPageBreak/>
         <w:tab/>
         <w:t>Anforderungen:</w:t>
       </w:r>
@@ -2191,6 +2838,17 @@
       <w:contextualSpacing/>
     </w:pPr>
   </w:style>
+  <w:style w:type="character" w:styleId="Hyperlink">
+    <w:name w:val="Hyperlink"/>
+    <w:basedOn w:val="Absatz-Standardschriftart"/>
+    <w:uiPriority w:val="99"/>
+    <w:unhideWhenUsed/>
+    <w:rsid w:val="009D3218"/>
+    <w:rPr>
+      <w:color w:val="0563C1" w:themeColor="hyperlink"/>
+      <w:u w:val="single"/>
+    </w:rPr>
+  </w:style>
 </w:styles>
 </file>
 

</xml_diff>

<commit_message>
[NEU] Aufbau einer Google Chrome Extension hinzufügt.
</commit_message>
<xml_diff>
--- a/BA/NiederschriftEntwicklung.docx
+++ b/BA/NiederschriftEntwicklung.docx
@@ -792,12 +792,7 @@
       </w:r>
       <w:proofErr w:type="gramEnd"/>
       <w:r>
-        <w:t>. Auf Basis der Recherche entsteht im 1. Teil eine Extension wobei der Fokus darauf liegt, dass diese möglichst übersichtlich bleibt und zur Evaluierung von Speichermethoden dient. Anschließend werden verschiedene Testläufe präsentiert bei denen bestimmte Methoden zur lokalen Speicherung von Daten unter den gleichen Rahmenbedingungen verwendet werden. Die Ergebnisse werden verglichen und den Erwartungen gegenübergestel</w:t>
-      </w:r>
-      <w:bookmarkStart w:id="0" w:name="_GoBack"/>
-      <w:bookmarkEnd w:id="0"/>
-      <w:r>
-        <w:t>lt. Zuletzt wird ein Fazit gezogen.</w:t>
+        <w:t>. Auf Basis der Recherche entsteht im 1. Teil eine Extension wobei der Fokus darauf liegt, dass diese möglichst übersichtlich bleibt und zur Evaluierung von Speichermethoden dient. Anschließend werden verschiedene Testläufe präsentiert bei denen bestimmte Methoden zur lokalen Speicherung von Daten unter den gleichen Rahmenbedingungen verwendet werden. Die Ergebnisse werden verglichen und den Erwartungen gegenübergestellt. Zuletzt wird ein Fazit gezogen.</w:t>
       </w:r>
     </w:p>
     <w:p/>
@@ -979,8 +974,6 @@
       </w:r>
       <w:r>
         <w:tab/>
-      </w:r>
-      <w:r>
         <w:t>Datum 13.3, Dauer ca. 5h</w:t>
       </w:r>
     </w:p>
@@ -1407,10 +1400,7 @@
       </w:r>
       <w:proofErr w:type="spellEnd"/>
       <w:r>
-        <w:t xml:space="preserve">“ + </w:t>
-      </w:r>
-      <w:r>
-        <w:t>„</w:t>
+        <w:t>“ + „</w:t>
       </w:r>
       <w:proofErr w:type="spellStart"/>
       <w:r>
@@ -1725,12 +1715,201 @@
       <w:r>
         <w:tab/>
       </w:r>
+      <w:r>
+        <w:t>Aufbau der Extension:</w:t>
+      </w:r>
+    </w:p>
+    <w:p>
+      <w:pPr>
+        <w:ind w:left="1416"/>
+      </w:pPr>
+      <w:r>
+        <w:t xml:space="preserve">Die Architektur einer Chrome Extension stellt ein </w:t>
+      </w:r>
+      <w:r>
+        <w:t>Paket aus mehreren Dateien dar und</w:t>
+      </w:r>
+      <w:r>
+        <w:t xml:space="preserve"> ist vergleichbar mit anderen Web-Technologie</w:t>
+      </w:r>
+      <w:r>
+        <w:t>n</w:t>
+      </w:r>
+      <w:r>
+        <w:t xml:space="preserve"> wie zum Beispiel Webseiten.</w:t>
+      </w:r>
+    </w:p>
+    <w:p>
+      <w:pPr>
+        <w:ind w:left="1416"/>
+      </w:pPr>
+      <w:r>
+        <w:t xml:space="preserve">Grundvoraussetzung für eine funktionierende Extension </w:t>
+      </w:r>
+      <w:r>
+        <w:t>ist</w:t>
+      </w:r>
+      <w:r>
+        <w:t xml:space="preserve"> die </w:t>
+      </w:r>
+      <w:proofErr w:type="spellStart"/>
+      <w:proofErr w:type="gramStart"/>
+      <w:r>
+        <w:t>manifest.json</w:t>
+      </w:r>
+      <w:proofErr w:type="spellEnd"/>
+      <w:proofErr w:type="gramEnd"/>
+      <w:r>
+        <w:t xml:space="preserve">, welche grundlegende Informationen für den Browser bereitstellt und festlegt mit welchen Dateien und Rechten die Extension aufgebaut ist. Hinzu </w:t>
+      </w:r>
+      <w:r>
+        <w:t>kommt</w:t>
+      </w:r>
+      <w:r>
+        <w:t xml:space="preserve"> mindestens eine HTML-Datei zur Darstellung der Inhalte und mindestens ein Skript zur </w:t>
+      </w:r>
+      <w:r>
+        <w:t>Umsetzung der Funktionalität.</w:t>
+      </w:r>
+      <w:r>
+        <w:t xml:space="preserve"> Erweitert werden diese oft durch CSS-Dateien.</w:t>
+      </w:r>
+      <w:r>
+        <w:br/>
+      </w:r>
+      <w:r>
+        <w:t xml:space="preserve">Externe Bibliotheken wie </w:t>
+      </w:r>
+      <w:proofErr w:type="spellStart"/>
+      <w:r>
+        <w:t>JQuery</w:t>
+      </w:r>
+      <w:proofErr w:type="spellEnd"/>
+      <w:r>
+        <w:t xml:space="preserve"> können ebenfalls eingebunden werden, müssen aber aufgrund der </w:t>
+      </w:r>
       <w:proofErr w:type="spellStart"/>
       <w:r>
         <w:t>Policies</w:t>
       </w:r>
       <w:proofErr w:type="spellEnd"/>
       <w:r>
+        <w:t xml:space="preserve"> von Google Chrome vollumfänglich lokal vorliegen. Mehr dazu Im nächsten Abschnitt.</w:t>
+      </w:r>
+    </w:p>
+    <w:p>
+      <w:pPr>
+        <w:ind w:left="1416"/>
+      </w:pPr>
+      <w:r>
+        <w:t xml:space="preserve">Die Manifest-Datei ist im JSON-Format aufgebaut und beinhaltet sämtliche Informationen über die Extension. </w:t>
+      </w:r>
+      <w:r>
+        <w:t>Wichtige Punkte sind Name der Extension, Beschreibung, Rechte und Aufbau. Unter Rechten oder „</w:t>
+      </w:r>
+      <w:proofErr w:type="spellStart"/>
+      <w:r>
+        <w:t>permissions</w:t>
+      </w:r>
+      <w:proofErr w:type="spellEnd"/>
+      <w:r>
+        <w:t>“ werden alle APIs aufgelistet, welche die Extensi</w:t>
+      </w:r>
+      <w:bookmarkStart w:id="0" w:name="_GoBack"/>
+      <w:bookmarkEnd w:id="0"/>
+      <w:r>
+        <w:t>on benötigt um ordnungsgemäß zu funktionieren. Bevor ein Nutzer später die Extension installiert, muss er diesen „</w:t>
+      </w:r>
+      <w:proofErr w:type="spellStart"/>
+      <w:r>
+        <w:t>permissions</w:t>
+      </w:r>
+      <w:proofErr w:type="spellEnd"/>
+      <w:r>
+        <w:t>“ zustimmen. Mehr zu den APIs im entsprechenden Abschnitt.</w:t>
+      </w:r>
+      <w:r>
+        <w:br/>
+        <w:t xml:space="preserve">Der Aufbau wird </w:t>
+      </w:r>
+      <w:r>
+        <w:t>unter „</w:t>
+      </w:r>
+      <w:proofErr w:type="spellStart"/>
+      <w:r>
+        <w:t>content_scripts</w:t>
+      </w:r>
+      <w:proofErr w:type="spellEnd"/>
+      <w:r>
+        <w:t>“ (BILD?) in drei Eigenschaften unterteilt: unter welchem URL sind die Skripte aktiv, welche Skripte sind dort aktiv und welche CSS-Dateien werden dort von der Extension eingesetzt.</w:t>
+      </w:r>
+    </w:p>
+    <w:p>
+      <w:pPr>
+        <w:ind w:left="1416"/>
+      </w:pPr>
+      <w:r>
+        <w:t>HTML-Dateien werden als „User-Interface Elemente“ zusammengefasst und beinhalten im Normalfall eine popup.html zur Darstellung des Fensters der Extension in der oberen rechten Ecke des Browser-Fensters (BILD?). Je nach Funktionsumfang können weitere UI-Elemente eingebunden sein, um zum Beispiel die besuchte Webseite zu erweitern.</w:t>
+      </w:r>
+      <w:r>
+        <w:br/>
+      </w:r>
+      <w:r>
+        <w:br/>
+        <w:t xml:space="preserve">Die vorhandenen Skripte werden normalerweise in zwei Kategorien eingeteilt. </w:t>
+      </w:r>
+      <w:r>
+        <w:t xml:space="preserve">Das sogenannte „Background-Skript“ </w:t>
+      </w:r>
+      <w:r>
+        <w:t xml:space="preserve">dient als Event-Handler und kommuniziert zwischen Extension und Browser. Alle restlichen Skripte sind „Content-Skripte“. Sie beinhalten die eigentliche Funktionalität der Extension. </w:t>
+      </w:r>
+    </w:p>
+    <w:p>
+      <w:pPr>
+        <w:ind w:left="1416"/>
+      </w:pPr>
+      <w:r>
+        <w:t xml:space="preserve">Quelle: </w:t>
+      </w:r>
+      <w:r>
+        <w:t>https://developer.chrome.com/extensions/overview#pages</w:t>
+      </w:r>
+    </w:p>
+    <w:p>
+      <w:pPr>
+        <w:ind w:left="708" w:firstLine="708"/>
+      </w:pPr>
+      <w:proofErr w:type="spellStart"/>
+      <w:r>
+        <w:t>Policie</w:t>
+      </w:r>
+      <w:r>
+        <w:t>s</w:t>
+      </w:r>
+      <w:proofErr w:type="spellEnd"/>
+    </w:p>
+    <w:p>
+      <w:pPr>
+        <w:ind w:left="708" w:firstLine="708"/>
+      </w:pPr>
+      <w:r>
+        <w:t>APIs</w:t>
+      </w:r>
+    </w:p>
+    <w:p>
+      <w:r>
+        <w:tab/>
+      </w:r>
+      <w:r>
+        <w:tab/>
+      </w:r>
+      <w:proofErr w:type="spellStart"/>
+      <w:r>
+        <w:t>Policies</w:t>
+      </w:r>
+      <w:proofErr w:type="spellEnd"/>
+      <w:r>
         <w:t xml:space="preserve"> von Google Chrome, </w:t>
       </w:r>
       <w:proofErr w:type="spellStart"/>
@@ -1772,6 +1951,7 @@
     </w:p>
     <w:p>
       <w:r>
+        <w:lastRenderedPageBreak/>
         <w:tab/>
       </w:r>
       <w:r>
@@ -1937,59 +2117,59 @@
     </w:p>
     <w:p>
       <w:r>
+        <w:tab/>
+        <w:t>Diskussion:</w:t>
+      </w:r>
+    </w:p>
+    <w:p>
+      <w:r>
+        <w:tab/>
+      </w:r>
+      <w:r>
+        <w:tab/>
+        <w:t>Was kommt noch dazu?</w:t>
+      </w:r>
+    </w:p>
+    <w:p/>
+    <w:p>
+      <w:r>
+        <w:t>Aufgabe 2:</w:t>
+      </w:r>
+    </w:p>
+    <w:p>
+      <w:r>
+        <w:tab/>
+        <w:t>Anforderungen:</w:t>
+      </w:r>
+    </w:p>
+    <w:p>
+      <w:r>
+        <w:tab/>
+      </w:r>
+      <w:r>
+        <w:tab/>
+        <w:t xml:space="preserve">Warum wird der Speicher benötigt? Was speichert er? Wo? Wie kann der Nutzer den </w:t>
+      </w:r>
+      <w:r>
+        <w:tab/>
+      </w:r>
+      <w:r>
+        <w:tab/>
+        <w:t>Speicher kontrollieren?</w:t>
+      </w:r>
+    </w:p>
+    <w:p>
+      <w:r>
+        <w:tab/>
+        <w:t>Rahmenbedingungen:</w:t>
+      </w:r>
+    </w:p>
+    <w:p>
+      <w:pPr>
+        <w:ind w:left="1410"/>
+      </w:pPr>
+      <w:r>
         <w:lastRenderedPageBreak/>
-        <w:tab/>
-        <w:t>Diskussion:</w:t>
-      </w:r>
-    </w:p>
-    <w:p>
-      <w:r>
-        <w:tab/>
-      </w:r>
-      <w:r>
-        <w:tab/>
-        <w:t>Was kommt noch dazu?</w:t>
-      </w:r>
-    </w:p>
-    <w:p/>
-    <w:p>
-      <w:r>
-        <w:t>Aufgabe 2:</w:t>
-      </w:r>
-    </w:p>
-    <w:p>
-      <w:r>
-        <w:tab/>
-        <w:t>Anforderungen:</w:t>
-      </w:r>
-    </w:p>
-    <w:p>
-      <w:r>
-        <w:tab/>
-      </w:r>
-      <w:r>
-        <w:tab/>
-        <w:t xml:space="preserve">Warum wird der Speicher benötigt? Was speichert er? Wo? Wie kann der Nutzer den </w:t>
-      </w:r>
-      <w:r>
-        <w:tab/>
-      </w:r>
-      <w:r>
-        <w:tab/>
-        <w:t>Speicher kontrollieren?</w:t>
-      </w:r>
-    </w:p>
-    <w:p>
-      <w:r>
-        <w:tab/>
-        <w:t>Rahmenbedingungen:</w:t>
-      </w:r>
-    </w:p>
-    <w:p>
-      <w:pPr>
-        <w:ind w:left="1410"/>
-      </w:pPr>
-      <w:r>
         <w:t>Was wird vom Speicher gefordert. Welche Speicher kommen noch in Frage? Begründung der Auswahl.</w:t>
       </w:r>
     </w:p>

</xml_diff>